<commit_message>
Change of resistance for OPG, remove mouse weight
</commit_message>
<xml_diff>
--- a/Article2_v5.2_AB.docx
+++ b/Article2_v5.2_AB.docx
@@ -1625,7 +1625,14 @@
         <w:rPr>
           <w:color w:val="000000"/>
         </w:rPr>
-        <w:t xml:space="preserve">. As a proxy we used the number of parasites per host, calculated as the </w:t>
+        <w:t>. As a proxy we used the number of parasites</w:t>
+      </w:r>
+      <w:commentRangeStart w:id="6"/>
+      <w:r>
+        <w:rPr>
+          <w:color w:val="000000"/>
+        </w:rPr>
+        <w:t xml:space="preserve"> per host, calculated as the </w:t>
       </w:r>
       <w:r>
         <w:rPr/>
@@ -1655,7 +1662,24 @@
         <w:rPr>
           <w:color w:val="000000"/>
         </w:rPr>
-        <w:t>(in grams). This measurement allowed us to take into account the host</w:t>
+        <w:t>(in grams)</w:t>
+      </w:r>
+      <w:ins w:id="1" w:author="Unknown Author" w:date="2020-01-17T17:26:02Z">
+        <w:r>
+          <w:rPr>
+            <w:color w:val="000000"/>
+          </w:rPr>
+        </w:r>
+      </w:ins>
+      <w:commentRangeEnd w:id="6"/>
+      <w:r>
+        <w:commentReference w:id="6"/>
+      </w:r>
+      <w:r>
+        <w:rPr>
+          <w:color w:val="000000"/>
+        </w:rPr>
+        <w:t>. This measurement allowed us to take into account the host</w:t>
       </w:r>
       <w:r>
         <w:rPr>
@@ -1668,44 +1692,80 @@
         <w:rPr>
           <w:color w:val="000000"/>
         </w:rPr>
-        <w:t xml:space="preserve"> body size, assuming a lower capacity to carry parasites in smaller mice: a higher number of oocysts per mouse weight corresponds to lower resistance. At the day of peak intensity, this measure was tightly correlated with the sum of oocysts shed throughout the experiment (Pearson correlation coefficient 0.92). For further statistic</w:t>
-      </w:r>
-      <w:r>
-        <w:rPr/>
-        <w:t xml:space="preserve">al analyses we modelled the raw value of “maximum number of oocysts per mouse gram”; For plotting and comparison with tolerance index, we used a resistance index ranging between 0 and </w:t>
-      </w:r>
-      <w:commentRangeStart w:id="6"/>
-      <w:r>
-        <w:rPr/>
-        <w:t xml:space="preserve">1 </w:t>
-      </w:r>
-      <w:r>
-        <w:rPr/>
-      </w:r>
-      <w:commentRangeEnd w:id="6"/>
-      <w:r>
-        <w:commentReference w:id="6"/>
-      </w:r>
-      <w:r>
-        <w:rPr/>
-        <w:t xml:space="preserve">(see </w:t>
-      </w:r>
-      <w:r>
-        <w:rPr>
-          <w:b/>
-        </w:rPr>
-        <w:t>Supplementary Figure S1.A</w:t>
-      </w:r>
-      <w:r>
-        <w:rPr/>
-        <w:t>). As the highest individual value wa</w:t>
-      </w:r>
-      <w:bookmarkStart w:id="6" w:name="rstudio_console_output"/>
-      <w:bookmarkEnd w:id="6"/>
-      <w:r>
-        <w:rPr/>
-        <w:t>s 298496 maximum number of oocysts per mouse gram, this index was obtained as follows:</w:t>
-      </w:r>
+        <w:t xml:space="preserve"> body size, assuming a lower capacity to carry parasites in smaller mice: a higher number of oocysts per mouse weight corresponds to lower resistance. At the day of peak intensity, this measure was tightly correlated with the sum of oocysts shed throughout the experiment </w:t>
+      </w:r>
+      <w:commentRangeStart w:id="7"/>
+      <w:r>
+        <w:rPr>
+          <w:color w:val="000000"/>
+        </w:rPr>
+        <w:t>(Pearson correlation coefficient 0.92)</w:t>
+      </w:r>
+      <w:ins w:id="2" w:author="Unknown Author" w:date="2020-01-17T17:26:22Z">
+        <w:r>
+          <w:rPr>
+            <w:color w:val="000000"/>
+          </w:rPr>
+        </w:r>
+      </w:ins>
+      <w:commentRangeEnd w:id="7"/>
+      <w:r>
+        <w:commentReference w:id="7"/>
+      </w:r>
+      <w:r>
+        <w:rPr>
+          <w:color w:val="000000"/>
+        </w:rPr>
+        <w:t xml:space="preserve">. </w:t>
+      </w:r>
+      <w:del w:id="3" w:author="Unknown Author" w:date="2020-01-17T17:26:34Z">
+        <w:r>
+          <w:rPr>
+            <w:color w:val="000000"/>
+          </w:rPr>
+          <w:delText>For further statistic</w:delText>
+        </w:r>
+      </w:del>
+      <w:del w:id="4" w:author="Unknown Author" w:date="2020-01-17T17:26:34Z">
+        <w:r>
+          <w:rPr/>
+          <w:delText xml:space="preserve">al analyses we modelled the raw value of “maximum number of oocysts per mouse gram”; For plotting and comparison with tolerance index, we used a resistance index ranging between 0 and 1 </w:delText>
+        </w:r>
+      </w:del>
+      <w:del w:id="5" w:author="Unknown Author" w:date="2020-01-17T17:26:34Z">
+        <w:r>
+          <w:rPr/>
+          <w:commentReference w:id="8"/>
+        </w:r>
+      </w:del>
+      <w:del w:id="6" w:author="Unknown Author" w:date="2020-01-17T17:26:34Z">
+        <w:r>
+          <w:rPr/>
+          <w:delText xml:space="preserve">(see </w:delText>
+        </w:r>
+      </w:del>
+      <w:del w:id="7" w:author="Unknown Author" w:date="2020-01-17T17:26:34Z">
+        <w:r>
+          <w:rPr>
+            <w:b/>
+          </w:rPr>
+          <w:delText>Supplementary Figure S1.A</w:delText>
+        </w:r>
+      </w:del>
+      <w:del w:id="8" w:author="Unknown Author" w:date="2020-01-17T17:26:34Z">
+        <w:r>
+          <w:rPr/>
+          <w:delText>). As the highest individual value wa</w:delText>
+        </w:r>
+      </w:del>
+      <w:del w:id="9" w:author="Unknown Author" w:date="2020-01-17T17:26:34Z">
+        <w:bookmarkStart w:id="6" w:name="rstudio_console_output2111"/>
+        <w:bookmarkEnd w:id="6"/>
+        <w:r>
+          <w:rPr/>
+          <w:delText>s 298496 maximum number of oocysts per mouse gram, this index was obtained as follows:</w:delText>
+        </w:r>
+      </w:del>
     </w:p>
     <w:p>
       <w:pPr>
@@ -1715,15 +1775,18 @@
           <w:rFonts w:ascii="Century Schoolbook" w:hAnsi="Century Schoolbook" w:eastAsia="Century Schoolbook" w:cs="Century Schoolbook"/>
           <w:i/>
           <w:i/>
-        </w:rPr>
-      </w:pPr>
-      <w:r>
-        <w:rPr>
-          <w:rFonts w:eastAsia="Century Schoolbook" w:cs="Century Schoolbook" w:ascii="Century Schoolbook" w:hAnsi="Century Schoolbook"/>
-          <w:i/>
-        </w:rPr>
-        <w:t>Resistance index = (- maximum number of oocysts per mouse gram + 300000) / 300000</w:t>
-      </w:r>
+          <w:color w:val="000000"/>
+        </w:rPr>
+      </w:pPr>
+      <w:del w:id="10" w:author="Unknown Author" w:date="2020-01-17T17:26:34Z">
+        <w:r>
+          <w:rPr>
+            <w:rFonts w:eastAsia="Century Schoolbook" w:cs="Century Schoolbook" w:ascii="Century Schoolbook" w:hAnsi="Century Schoolbook"/>
+            <w:i/>
+          </w:rPr>
+          <w:delText>Resistance index = (- maximum number of oocysts per mouse gram + 300000) / 300000</w:delText>
+        </w:r>
+      </w:del>
     </w:p>
     <w:p>
       <w:pPr>
@@ -1782,7 +1845,38 @@
       </w:pPr>
       <w:r>
         <w:rPr/>
-        <w:t>We defined a tolerance index for each individual, describing how its health varied with infection intensity, between day 0 of infection (weight = 100%, parasite intensity = 0 oocyst per mouse gram) and highest impact (weight = maximum weight loss relative to day 0, parasite intensity = maximum parasite number per mouse gram). This index was then normalised by log10 transformation, after addition of 1e-8 to the ratio ”</w:t>
+        <w:t xml:space="preserve">We defined a tolerance index for each individual, describing how its health varied with infection intensity, between day 0 of infection (weight = 100%, parasite intensity = 0 oocyst per mouse gram) and highest impact (weight = maximum weight loss relative to day 0, parasite intensity = maximum parasite number per </w:t>
+      </w:r>
+      <w:del w:id="11" w:author="Unknown Author" w:date="2020-01-17T17:26:52Z">
+        <w:r>
+          <w:rPr/>
+          <w:delText xml:space="preserve">mouse </w:delText>
+        </w:r>
+      </w:del>
+      <w:r>
+        <w:rPr/>
+        <w:t>gram</w:t>
+      </w:r>
+      <w:ins w:id="12" w:author="Unknown Author" w:date="2020-01-17T17:26:54Z">
+        <w:r>
+          <w:rPr/>
+          <w:t xml:space="preserve"> </w:t>
+        </w:r>
+      </w:ins>
+      <w:ins w:id="13" w:author="Unknown Author" w:date="2020-01-17T17:26:54Z">
+        <w:r>
+          <w:rPr/>
+          <w:t>of feces</w:t>
+        </w:r>
+      </w:ins>
+      <w:r>
+        <w:rPr/>
+        <w:t>). This index was then normalised by log10 transformation, after ad</w:t>
+      </w:r>
+      <w:commentRangeStart w:id="9"/>
+      <w:r>
+        <w:rPr/>
+        <w:t>dition of 1e-8 to the ratio ”</w:t>
       </w:r>
       <w:r>
         <w:rPr>
@@ -1798,7 +1892,20 @@
       <w:bookmarkEnd w:id="7"/>
       <w:r>
         <w:rPr/>
-        <w:t xml:space="preserve">-8 (high tolerant) and -3.6 (low tolerant) was divided by the negative constant -8 to obtained a final index positively correlated with tolerance, and ranging between 0 and 1 (see </w:t>
+        <w:t>-8 (high tolerant) and -3.6 (low tolerant) was divided by the negative constant -8 to obtained a final index positiv</w:t>
+      </w:r>
+      <w:ins w:id="14" w:author="Unknown Author" w:date="2020-01-17T17:26:59Z">
+        <w:r>
+          <w:rPr/>
+        </w:r>
+      </w:ins>
+      <w:commentRangeEnd w:id="9"/>
+      <w:r>
+        <w:commentReference w:id="9"/>
+      </w:r>
+      <w:r>
+        <w:rPr/>
+        <w:t xml:space="preserve">ely correlated with tolerance, and ranging between 0 and 1 (see </w:t>
       </w:r>
       <w:r>
         <w:rPr>
@@ -1891,8 +1998,30 @@
       </w:r>
       <w:r>
         <w:rPr/>
-        <w:t>peak of oocysts per mouse gram</w:t>
-      </w:r>
+        <w:t xml:space="preserve">peak of oocysts per </w:t>
+      </w:r>
+      <w:del w:id="15" w:author="Unknown Author" w:date="2020-01-17T17:27:14Z">
+        <w:r>
+          <w:rPr/>
+          <w:delText xml:space="preserve">mouse </w:delText>
+        </w:r>
+      </w:del>
+      <w:r>
+        <w:rPr/>
+        <w:t>gram</w:t>
+      </w:r>
+      <w:ins w:id="16" w:author="Unknown Author" w:date="2020-01-17T17:27:15Z">
+        <w:r>
+          <w:rPr/>
+          <w:t xml:space="preserve"> </w:t>
+        </w:r>
+      </w:ins>
+      <w:ins w:id="17" w:author="Unknown Author" w:date="2020-01-17T17:27:15Z">
+        <w:r>
+          <w:rPr/>
+          <w:t>of feces</w:t>
+        </w:r>
+      </w:ins>
       <w:r>
         <w:rPr>
           <w:color w:val="000000"/>
@@ -2377,7 +2506,236 @@
         <w:rPr>
           <w:color w:val="000000"/>
         </w:rPr>
-        <w:t xml:space="preserve">species on the 99 mice alive by the time of median peak shedding. We found statistically significant effects of parasite species (LRT: G = 22.8, df = 2, P &lt; 0.001), mouse subspecies (LRT: G = 26.7, df = 2, P &lt; 0.001) as well as an interaction between parasite species and mouse subspecies (LRT: G = 22.4, df = 2, P &lt; 0.001). Post-hoc multiple comparison tests showed than the subspecies Mmm shed less oocysts per mouse gram at the peak of shedding when infected with </w:t>
+        <w:t xml:space="preserve">species on the 99 mice alive by the time of median peak shedding. We found statistically </w:t>
+      </w:r>
+    </w:p>
+    <w:p>
+      <w:pPr>
+        <w:pStyle w:val="PreformattedText"/>
+        <w:rPr>
+          <w:rFonts w:ascii="DejaVu Sans Mono;monospace" w:hAnsi="DejaVu Sans Mono;monospace"/>
+          <w:b w:val="false"/>
+          <w:i w:val="false"/>
+          <w:caps w:val="false"/>
+          <w:smallCaps w:val="false"/>
+          <w:color w:val="E6E1DC"/>
+          <w:spacing w:val="0"/>
+          <w:sz w:val="20"/>
+        </w:rPr>
+      </w:pPr>
+      <w:ins w:id="18" w:author="Unknown Author" w:date="2020-01-17T17:28:47Z">
+        <w:bookmarkStart w:id="11" w:name="rstudio_console_output"/>
+        <w:bookmarkEnd w:id="11"/>
+        <w:r>
+          <w:rPr>
+            <w:rFonts w:ascii="DejaVu Sans Mono;monospace" w:hAnsi="DejaVu Sans Mono;monospace"/>
+            <w:b w:val="false"/>
+            <w:i w:val="false"/>
+            <w:caps w:val="false"/>
+            <w:smallCaps w:val="false"/>
+            <w:color w:val="000000"/>
+            <w:spacing w:val="0"/>
+            <w:sz w:val="20"/>
+          </w:rPr>
+          <w:t>"significance of parasite:"</w:t>
+        </w:r>
+      </w:ins>
+    </w:p>
+    <w:p>
+      <w:pPr>
+        <w:pStyle w:val="PreformattedText"/>
+        <w:widowControl/>
+        <w:pBdr/>
+        <w:spacing w:lineRule="auto" w:line="300" w:before="0" w:after="0"/>
+        <w:rPr>
+          <w:rFonts w:ascii="DejaVu Sans Mono;monospace" w:hAnsi="DejaVu Sans Mono;monospace"/>
+          <w:b w:val="false"/>
+          <w:i w:val="false"/>
+          <w:caps w:val="false"/>
+          <w:smallCaps w:val="false"/>
+          <w:color w:val="E6E1DC"/>
+          <w:spacing w:val="0"/>
+          <w:sz w:val="20"/>
+        </w:rPr>
+      </w:pPr>
+      <w:ins w:id="19" w:author="Unknown Author" w:date="2020-01-17T17:28:47Z">
+        <w:r>
+          <w:rPr>
+            <w:rFonts w:ascii="DejaVu Sans Mono;monospace" w:hAnsi="DejaVu Sans Mono;monospace"/>
+            <w:b w:val="false"/>
+            <w:i w:val="false"/>
+            <w:caps w:val="false"/>
+            <w:smallCaps w:val="false"/>
+            <w:color w:val="E6E1DC"/>
+            <w:spacing w:val="0"/>
+            <w:sz w:val="20"/>
+          </w:rPr>
+          <w:t>[1] "G=22.9 ,df=2 ,p=1e-05"</w:t>
+        </w:r>
+      </w:ins>
+    </w:p>
+    <w:p>
+      <w:pPr>
+        <w:pStyle w:val="PreformattedText"/>
+        <w:widowControl/>
+        <w:pBdr/>
+        <w:spacing w:lineRule="auto" w:line="300" w:before="0" w:after="0"/>
+        <w:rPr>
+          <w:rFonts w:ascii="DejaVu Sans Mono;monospace" w:hAnsi="DejaVu Sans Mono;monospace"/>
+          <w:b w:val="false"/>
+          <w:i w:val="false"/>
+          <w:caps w:val="false"/>
+          <w:smallCaps w:val="false"/>
+          <w:color w:val="E6E1DC"/>
+          <w:spacing w:val="0"/>
+          <w:sz w:val="20"/>
+        </w:rPr>
+      </w:pPr>
+      <w:ins w:id="20" w:author="Unknown Author" w:date="2020-01-17T17:28:47Z">
+        <w:r>
+          <w:rPr>
+            <w:rFonts w:ascii="DejaVu Sans Mono;monospace" w:hAnsi="DejaVu Sans Mono;monospace"/>
+            <w:b w:val="false"/>
+            <w:i w:val="false"/>
+            <w:caps w:val="false"/>
+            <w:smallCaps w:val="false"/>
+            <w:color w:val="E6E1DC"/>
+            <w:spacing w:val="0"/>
+            <w:sz w:val="20"/>
+          </w:rPr>
+          <w:t>[1] "significance of mouse:"</w:t>
+        </w:r>
+      </w:ins>
+    </w:p>
+    <w:p>
+      <w:pPr>
+        <w:pStyle w:val="PreformattedText"/>
+        <w:widowControl/>
+        <w:pBdr/>
+        <w:spacing w:lineRule="auto" w:line="300" w:before="0" w:after="0"/>
+        <w:rPr>
+          <w:rFonts w:ascii="DejaVu Sans Mono;monospace" w:hAnsi="DejaVu Sans Mono;monospace"/>
+          <w:b w:val="false"/>
+          <w:i w:val="false"/>
+          <w:caps w:val="false"/>
+          <w:smallCaps w:val="false"/>
+          <w:color w:val="E6E1DC"/>
+          <w:spacing w:val="0"/>
+          <w:sz w:val="20"/>
+        </w:rPr>
+      </w:pPr>
+      <w:ins w:id="21" w:author="Unknown Author" w:date="2020-01-17T17:28:47Z">
+        <w:r>
+          <w:rPr>
+            <w:rFonts w:ascii="DejaVu Sans Mono;monospace" w:hAnsi="DejaVu Sans Mono;monospace"/>
+            <w:b w:val="false"/>
+            <w:i w:val="false"/>
+            <w:caps w:val="false"/>
+            <w:smallCaps w:val="false"/>
+            <w:color w:val="E6E1DC"/>
+            <w:spacing w:val="0"/>
+            <w:sz w:val="20"/>
+          </w:rPr>
+          <w:t>[1] "G=21 ,df=2 ,p=2.8e-05"</w:t>
+        </w:r>
+      </w:ins>
+    </w:p>
+    <w:p>
+      <w:pPr>
+        <w:pStyle w:val="PreformattedText"/>
+        <w:widowControl/>
+        <w:pBdr/>
+        <w:spacing w:lineRule="auto" w:line="300" w:before="0" w:after="0"/>
+        <w:rPr>
+          <w:rFonts w:ascii="DejaVu Sans Mono;monospace" w:hAnsi="DejaVu Sans Mono;monospace"/>
+          <w:b w:val="false"/>
+          <w:i w:val="false"/>
+          <w:caps w:val="false"/>
+          <w:smallCaps w:val="false"/>
+          <w:color w:val="E6E1DC"/>
+          <w:spacing w:val="0"/>
+          <w:sz w:val="20"/>
+        </w:rPr>
+      </w:pPr>
+      <w:ins w:id="22" w:author="Unknown Author" w:date="2020-01-17T17:28:47Z">
+        <w:r>
+          <w:rPr>
+            <w:rFonts w:ascii="DejaVu Sans Mono;monospace" w:hAnsi="DejaVu Sans Mono;monospace"/>
+            <w:b w:val="false"/>
+            <w:i w:val="false"/>
+            <w:caps w:val="false"/>
+            <w:smallCaps w:val="false"/>
+            <w:color w:val="E6E1DC"/>
+            <w:spacing w:val="0"/>
+            <w:sz w:val="20"/>
+          </w:rPr>
+          <w:t>[1] "significance of interaction:"</w:t>
+        </w:r>
+      </w:ins>
+    </w:p>
+    <w:p>
+      <w:pPr>
+        <w:pStyle w:val="PreformattedText"/>
+        <w:widowControl/>
+        <w:pBdr/>
+        <w:spacing w:lineRule="auto" w:line="300" w:before="0" w:after="0"/>
+        <w:rPr>
+          <w:rFonts w:ascii="DejaVu Sans Mono;monospace" w:hAnsi="DejaVu Sans Mono;monospace"/>
+          <w:b w:val="false"/>
+          <w:i w:val="false"/>
+          <w:caps w:val="false"/>
+          <w:smallCaps w:val="false"/>
+          <w:color w:val="E6E1DC"/>
+          <w:spacing w:val="0"/>
+          <w:sz w:val="20"/>
+        </w:rPr>
+      </w:pPr>
+      <w:ins w:id="23" w:author="Unknown Author" w:date="2020-01-17T17:28:47Z">
+        <w:r>
+          <w:rPr>
+            <w:rFonts w:ascii="DejaVu Sans Mono;monospace" w:hAnsi="DejaVu Sans Mono;monospace"/>
+            <w:b w:val="false"/>
+            <w:i w:val="false"/>
+            <w:caps w:val="false"/>
+            <w:smallCaps w:val="false"/>
+            <w:color w:val="E6E1DC"/>
+            <w:spacing w:val="0"/>
+            <w:sz w:val="20"/>
+          </w:rPr>
+          <w:t>[1] "G=14.9 ,df=1 ,p=0.000111"</w:t>
+        </w:r>
+      </w:ins>
+    </w:p>
+    <w:p>
+      <w:pPr>
+        <w:pStyle w:val="Normal"/>
+        <w:rPr>
+          <w:color w:val="000000"/>
+        </w:rPr>
+      </w:pPr>
+      <w:ins w:id="24" w:author="Unknown Author" w:date="2020-01-17T17:28:47Z">
+        <w:r>
+          <w:rPr/>
+        </w:r>
+      </w:ins>
+    </w:p>
+    <w:p>
+      <w:pPr>
+        <w:pStyle w:val="Normal"/>
+        <w:rPr/>
+      </w:pPr>
+      <w:r>
+        <w:rPr>
+          <w:color w:val="000000"/>
+        </w:rPr>
+        <w:t xml:space="preserve">significant effects of parasite species (LRT: G = 22.8, df = 2, P &lt; 0.001), mouse subspecies (LRT: G = 26.7, df = 2, P &lt; 0.001) as well as an interaction between parasite species and mouse subspecies (LRT: G = 22.4, df = 2, P &lt; 0.001). </w:t>
+      </w:r>
+      <w:commentRangeStart w:id="10"/>
+      <w:r>
+        <w:rPr>
+          <w:color w:val="000000"/>
+        </w:rPr>
+        <w:t xml:space="preserve">Post-hoc multiple comparison tests showed than the subspecies Mmm shed less oocysts per mouse gram at the peak of shedding when infected with </w:t>
       </w:r>
       <w:r>
         <w:rPr>
@@ -2403,7 +2761,31 @@
         <w:rPr>
           <w:color w:val="000000"/>
         </w:rPr>
-        <w:t xml:space="preserve">. Moreover, the Mmm subspecies shed less oocysts per mouse gram at the peak of shedding than the Mmd subspecies when infected </w:t>
+        <w:t>.</w:t>
+      </w:r>
+      <w:ins w:id="25" w:author="Unknown Author" w:date="2020-01-17T17:29:13Z">
+        <w:r>
+          <w:rPr>
+            <w:color w:val="000000"/>
+          </w:rPr>
+        </w:r>
+      </w:ins>
+      <w:commentRangeEnd w:id="10"/>
+      <w:r>
+        <w:commentReference w:id="10"/>
+      </w:r>
+      <w:r>
+        <w:rPr>
+          <w:color w:val="000000"/>
+        </w:rPr>
+        <w:t xml:space="preserve"> </w:t>
+      </w:r>
+      <w:commentRangeStart w:id="11"/>
+      <w:r>
+        <w:rPr>
+          <w:color w:val="000000"/>
+        </w:rPr>
+        <w:t xml:space="preserve">Moreover, the Mmm subspecies shed less oocysts per mouse gram at the peak of shedding than the Mmd subspecies when infected </w:t>
       </w:r>
       <w:r>
         <w:rPr>
@@ -2425,6 +2807,18 @@
         </w:rPr>
         <w:t>E. ferrisi</w:t>
       </w:r>
+      <w:ins w:id="26" w:author="Unknown Author" w:date="2020-01-17T17:29:20Z">
+        <w:r>
+          <w:rPr>
+            <w:i/>
+            <w:color w:val="000000"/>
+          </w:rPr>
+        </w:r>
+      </w:ins>
+      <w:commentRangeEnd w:id="11"/>
+      <w:r>
+        <w:commentReference w:id="11"/>
+      </w:r>
       <w:r>
         <w:rPr>
           <w:color w:val="000000"/>
@@ -2511,7 +2905,7 @@
         <w:rPr/>
         <w:t xml:space="preserve">. </w:t>
       </w:r>
-      <w:commentRangeStart w:id="7"/>
+      <w:commentRangeStart w:id="12"/>
       <w:r>
         <w:rPr/>
         <w:t>O</w:t>
@@ -2527,9 +2921,9 @@
           <w:color w:val="000000"/>
         </w:rPr>
       </w:r>
-      <w:commentRangeEnd w:id="7"/>
-      <w:r>
-        <w:commentReference w:id="7"/>
+      <w:commentRangeEnd w:id="12"/>
+      <w:r>
+        <w:commentReference w:id="12"/>
       </w:r>
       <w:r>
         <w:rPr>
@@ -3066,7 +3460,7 @@
         </w:rPr>
         <w:t xml:space="preserve">isolates and mouse strains, we found between-parasite isolates differences (LRT: G = 21.7, df = 8, P &lt; 0.01), between-mouse strains differences (LRT: G = 27.3, df = 9, P &lt; 0.01), and interaction between the two factors (LRT: G = 14.2, df = 6, </w:t>
       </w:r>
-      <w:commentRangeStart w:id="8"/>
+      <w:commentRangeStart w:id="13"/>
       <w:r>
         <w:rPr>
           <w:color w:val="000000"/>
@@ -3130,9 +3524,9 @@
           <w:color w:val="000000"/>
         </w:rPr>
       </w:r>
-      <w:commentRangeEnd w:id="8"/>
-      <w:r>
-        <w:commentReference w:id="8"/>
+      <w:commentRangeEnd w:id="13"/>
+      <w:r>
+        <w:commentReference w:id="13"/>
       </w:r>
       <w:r>
         <w:rPr>
@@ -3475,8 +3869,8 @@
           <w:sz w:val="24"/>
         </w:rPr>
       </w:pPr>
-      <w:bookmarkStart w:id="11" w:name="_mlftpgaod54o"/>
-      <w:bookmarkEnd w:id="11"/>
+      <w:bookmarkStart w:id="12" w:name="_mlftpgaod54o"/>
+      <w:bookmarkEnd w:id="12"/>
       <w:r>
         <w:rPr>
           <w:sz w:val="24"/>
@@ -4154,8 +4548,8 @@
         <w:pStyle w:val="Heading1"/>
         <w:rPr/>
       </w:pPr>
-      <w:bookmarkStart w:id="12" w:name="_3j2qqm3"/>
-      <w:bookmarkEnd w:id="12"/>
+      <w:bookmarkStart w:id="13" w:name="_3j2qqm3"/>
+      <w:bookmarkEnd w:id="13"/>
       <w:r>
         <w:rPr/>
         <w:t>Tables</w:t>
@@ -5566,8 +5960,8 @@
         <w:pStyle w:val="Heading1"/>
         <w:rPr/>
       </w:pPr>
-      <w:bookmarkStart w:id="13" w:name="_1y810tw"/>
-      <w:bookmarkEnd w:id="13"/>
+      <w:bookmarkStart w:id="14" w:name="_1y810tw"/>
+      <w:bookmarkEnd w:id="14"/>
       <w:r>
         <w:rPr/>
         <w:t>Figures</w:t>
@@ -6552,8 +6946,8 @@
         <w:pStyle w:val="Heading1"/>
         <w:rPr/>
       </w:pPr>
-      <w:bookmarkStart w:id="14" w:name="_zdv4ak4r58ez"/>
-      <w:bookmarkEnd w:id="14"/>
+      <w:bookmarkStart w:id="15" w:name="_zdv4ak4r58ez"/>
+      <w:bookmarkEnd w:id="15"/>
       <w:r>
         <w:rPr/>
         <w:t xml:space="preserve">Funding </w:t>
@@ -7495,7 +7889,7 @@
         </w:rPr>
         <w:t xml:space="preserve"> Y chromosome in Central Europe. </w:t>
       </w:r>
-      <w:bookmarkStart w:id="15" w:name="_GoBack"/>
+      <w:bookmarkStart w:id="16" w:name="_GoBack"/>
       <w:r>
         <w:rPr>
           <w:i/>
@@ -7504,7 +7898,7 @@
         </w:rPr>
         <w:t>BioRxiv</w:t>
       </w:r>
-      <w:bookmarkEnd w:id="15"/>
+      <w:bookmarkEnd w:id="16"/>
       <w:r>
         <w:rPr>
           <w:color w:val="auto"/>
@@ -8451,7 +8845,73 @@
       </w:r>
     </w:p>
   </w:comment>
-  <w:comment w:id="6" w:author="Jaroslav Piálek" w:date="2020-01-16T18:57:00Z" w:initials="JP">
+  <w:comment w:id="6" w:author="Unknown Author" w:date="2020-01-17T17:26:02Z" w:initials="">
+    <w:p>
+      <w:r>
+        <w:rPr>
+          <w:rFonts w:eastAsia="SimSun" w:cs="Mangal" w:ascii="Liberation Serif" w:hAnsi="Liberation Serif"/>
+          <w:b w:val="false"/>
+          <w:bCs w:val="false"/>
+          <w:i w:val="false"/>
+          <w:iCs w:val="false"/>
+          <w:caps w:val="false"/>
+          <w:smallCaps w:val="false"/>
+          <w:strike w:val="false"/>
+          <w:dstrike w:val="false"/>
+          <w:outline w:val="false"/>
+          <w:shadow w:val="false"/>
+          <w:emboss w:val="false"/>
+          <w:imprint w:val="false"/>
+          <w:color w:val="auto"/>
+          <w:spacing w:val="0"/>
+          <w:w w:val="100"/>
+          <w:kern w:val="2"/>
+          <w:position w:val="0"/>
+          <w:sz w:val="20"/>
+          <w:szCs w:val="24"/>
+          <w:u w:val="none"/>
+          <w:vertAlign w:val="baseline"/>
+          <w:em w:val="none"/>
+          <w:lang w:bidi="hi-IN" w:eastAsia="zh-CN" w:val="en-US"/>
+        </w:rPr>
+        <w:t>Change for OPG</w:t>
+      </w:r>
+    </w:p>
+  </w:comment>
+  <w:comment w:id="7" w:author="Unknown Author" w:date="2020-01-17T17:26:22Z" w:initials="">
+    <w:p>
+      <w:r>
+        <w:rPr>
+          <w:rFonts w:eastAsia="SimSun" w:cs="Mangal" w:ascii="Liberation Serif" w:hAnsi="Liberation Serif"/>
+          <w:b w:val="false"/>
+          <w:bCs w:val="false"/>
+          <w:i w:val="false"/>
+          <w:iCs w:val="false"/>
+          <w:caps w:val="false"/>
+          <w:smallCaps w:val="false"/>
+          <w:strike w:val="false"/>
+          <w:dstrike w:val="false"/>
+          <w:outline w:val="false"/>
+          <w:shadow w:val="false"/>
+          <w:emboss w:val="false"/>
+          <w:imprint w:val="false"/>
+          <w:color w:val="auto"/>
+          <w:spacing w:val="0"/>
+          <w:w w:val="100"/>
+          <w:kern w:val="2"/>
+          <w:position w:val="0"/>
+          <w:sz w:val="20"/>
+          <w:szCs w:val="24"/>
+          <w:u w:val="none"/>
+          <w:vertAlign w:val="baseline"/>
+          <w:em w:val="none"/>
+          <w:lang w:bidi="hi-IN" w:eastAsia="zh-CN" w:val="en-US"/>
+        </w:rPr>
+        <w:t>recalculate</w:t>
+      </w:r>
+    </w:p>
+  </w:comment>
+  <w:comment w:id="8" w:author="Jaroslav Piálek" w:date="2020-01-16T18:57:00Z" w:initials="JP">
     <w:p>
       <w:r>
         <w:rPr>
@@ -8471,7 +8931,106 @@
       </w:r>
     </w:p>
   </w:comment>
-  <w:comment w:id="7" w:author="Jaroslav Piálek" w:date="2020-01-16T18:58:00Z" w:initials="JP">
+  <w:comment w:id="9" w:author="Unknown Author" w:date="2020-01-17T17:26:59Z" w:initials="">
+    <w:p>
+      <w:r>
+        <w:rPr>
+          <w:rFonts w:eastAsia="SimSun" w:cs="Mangal" w:ascii="Liberation Serif" w:hAnsi="Liberation Serif"/>
+          <w:b w:val="false"/>
+          <w:bCs w:val="false"/>
+          <w:i w:val="false"/>
+          <w:iCs w:val="false"/>
+          <w:caps w:val="false"/>
+          <w:smallCaps w:val="false"/>
+          <w:strike w:val="false"/>
+          <w:dstrike w:val="false"/>
+          <w:outline w:val="false"/>
+          <w:shadow w:val="false"/>
+          <w:emboss w:val="false"/>
+          <w:imprint w:val="false"/>
+          <w:color w:val="auto"/>
+          <w:spacing w:val="0"/>
+          <w:w w:val="100"/>
+          <w:kern w:val="2"/>
+          <w:position w:val="0"/>
+          <w:sz w:val="20"/>
+          <w:szCs w:val="24"/>
+          <w:u w:val="none"/>
+          <w:vertAlign w:val="baseline"/>
+          <w:em w:val="none"/>
+          <w:lang w:bidi="hi-IN" w:eastAsia="zh-CN" w:val="en-US"/>
+        </w:rPr>
+        <w:t>correct</w:t>
+      </w:r>
+    </w:p>
+  </w:comment>
+  <w:comment w:id="10" w:author="Unknown Author" w:date="2020-01-17T17:29:13Z" w:initials="">
+    <w:p>
+      <w:r>
+        <w:rPr>
+          <w:rFonts w:eastAsia="SimSun" w:cs="Mangal" w:ascii="Liberation Serif" w:hAnsi="Liberation Serif"/>
+          <w:b w:val="false"/>
+          <w:bCs w:val="false"/>
+          <w:i w:val="false"/>
+          <w:iCs w:val="false"/>
+          <w:caps w:val="false"/>
+          <w:smallCaps w:val="false"/>
+          <w:strike w:val="false"/>
+          <w:dstrike w:val="false"/>
+          <w:outline w:val="false"/>
+          <w:shadow w:val="false"/>
+          <w:emboss w:val="false"/>
+          <w:imprint w:val="false"/>
+          <w:color w:val="auto"/>
+          <w:spacing w:val="0"/>
+          <w:w w:val="100"/>
+          <w:kern w:val="2"/>
+          <w:position w:val="0"/>
+          <w:sz w:val="20"/>
+          <w:szCs w:val="24"/>
+          <w:u w:val="none"/>
+          <w:vertAlign w:val="baseline"/>
+          <w:em w:val="none"/>
+          <w:lang w:bidi="hi-IN" w:eastAsia="zh-CN" w:val="en-US"/>
+        </w:rPr>
+        <w:t>check</w:t>
+      </w:r>
+    </w:p>
+  </w:comment>
+  <w:comment w:id="11" w:author="Unknown Author" w:date="2020-01-17T17:29:20Z" w:initials="">
+    <w:p>
+      <w:r>
+        <w:rPr>
+          <w:rFonts w:eastAsia="SimSun" w:cs="Mangal" w:ascii="Liberation Serif" w:hAnsi="Liberation Serif"/>
+          <w:b w:val="false"/>
+          <w:bCs w:val="false"/>
+          <w:i w:val="false"/>
+          <w:iCs w:val="false"/>
+          <w:caps w:val="false"/>
+          <w:smallCaps w:val="false"/>
+          <w:strike w:val="false"/>
+          <w:dstrike w:val="false"/>
+          <w:outline w:val="false"/>
+          <w:shadow w:val="false"/>
+          <w:emboss w:val="false"/>
+          <w:imprint w:val="false"/>
+          <w:color w:val="auto"/>
+          <w:spacing w:val="0"/>
+          <w:w w:val="100"/>
+          <w:kern w:val="2"/>
+          <w:position w:val="0"/>
+          <w:sz w:val="20"/>
+          <w:szCs w:val="24"/>
+          <w:u w:val="none"/>
+          <w:vertAlign w:val="baseline"/>
+          <w:em w:val="none"/>
+          <w:lang w:bidi="hi-IN" w:eastAsia="zh-CN" w:val="en-US"/>
+        </w:rPr>
+        <w:t>check</w:t>
+      </w:r>
+    </w:p>
+  </w:comment>
+  <w:comment w:id="12" w:author="Jaroslav Piálek" w:date="2020-01-16T18:58:00Z" w:initials="JP">
     <w:p>
       <w:r>
         <w:rPr>
@@ -8483,7 +9042,7 @@
       </w:r>
     </w:p>
   </w:comment>
-  <w:comment w:id="8" w:author="Jaroslav Piálek" w:date="2020-01-16T19:00:00Z" w:initials="JP">
+  <w:comment w:id="13" w:author="Jaroslav Piálek" w:date="2020-01-16T19:00:00Z" w:initials="JP">
     <w:p>
       <w:r>
         <w:rPr>

</xml_diff>

<commit_message>
add mice to figures final
</commit_message>
<xml_diff>
--- a/Article2_v5.2_AB.docx
+++ b/Article2_v5.2_AB.docx
@@ -11,7 +11,32 @@
       </w:pPr>
       <w:r>
         <w:rPr/>
-        <w:t>Decoupling of resistance and tolerance in two related parasites (</w:t>
+        <w:t xml:space="preserve">Decoupling of resistance and tolerance </w:t>
+      </w:r>
+      <w:del w:id="0" w:author="Unknown Author" w:date="2020-01-20T10:14:25Z">
+        <w:r>
+          <w:rPr/>
+          <w:delText>in</w:delText>
+        </w:r>
+      </w:del>
+      <w:ins w:id="1" w:author="Unknown Author" w:date="2020-01-20T10:14:25Z">
+        <w:r>
+          <w:rPr/>
+          <w:t xml:space="preserve"> </w:t>
+        </w:r>
+      </w:ins>
+      <w:ins w:id="2" w:author="Unknown Author" w:date="2020-01-20T10:14:25Z">
+        <w:r>
+          <w:rPr>
+            <w:sz w:val="28"/>
+            <w:szCs w:val="28"/>
+          </w:rPr>
+          <w:t>against one of</w:t>
+        </w:r>
+      </w:ins>
+      <w:r>
+        <w:rPr/>
+        <w:t xml:space="preserve"> two related parasites (</w:t>
       </w:r>
       <w:r>
         <w:rPr>
@@ -332,21 +357,13 @@
         <w:rPr/>
         <w:t xml:space="preserve">rden) manifest two different lines of immune defenses. In some host-parasite systems these two defenses are balanced against each other, while in others they are uncoupled. </w:t>
       </w:r>
-      <w:commentRangeStart w:id="0"/>
-      <w:r>
-        <w:rPr/>
-        <w:t>Here</w:t>
-      </w:r>
-      <w:r>
-        <w:rPr/>
-      </w:r>
-      <w:commentRangeEnd w:id="0"/>
-      <w:r>
-        <w:commentReference w:id="0"/>
-      </w:r>
-      <w:r>
-        <w:rPr/>
-        <w:t xml:space="preserve">, we used two closely related parasite species of genus </w:t>
+      <w:r>
+        <w:rPr/>
+        <w:t xml:space="preserve">In hybrid hosts, resistance has sometimes been interpreted as having an effect on fitness without considering the modulatory effect of tolerance. </w:t>
+      </w:r>
+      <w:r>
+        <w:rPr/>
+        <w:t xml:space="preserve">Here, we used two closely related parasite species of genus </w:t>
       </w:r>
       <w:r>
         <w:rPr>
@@ -425,21 +442,41 @@
         <w:pStyle w:val="Normal"/>
         <w:rPr/>
       </w:pPr>
-      <w:commentRangeStart w:id="1"/>
-      <w:r>
-        <w:rPr>
-          <w:color w:val="000000"/>
-        </w:rPr>
-        <w:t>Findings of resistance in natural populations of hybrid mice have to be interpreted carefully in this context. Not only mechanisms behind resistance and tolerance but also virulence realised in the evolution of different closely related parasites can be studied in laboratory infections in this system.</w:t>
-      </w:r>
-      <w:r>
-        <w:rPr>
-          <w:color w:val="000000"/>
-        </w:rPr>
-      </w:r>
-      <w:commentRangeEnd w:id="1"/>
-      <w:r>
-        <w:commentReference w:id="1"/>
+      <w:r>
+        <w:rPr>
+          <w:color w:val="000000"/>
+        </w:rPr>
+        <w:t xml:space="preserve">Findings of resistance in natural populations of hybrid mice have to be interpreted carefully in this context. </w:t>
+      </w:r>
+      <w:r>
+        <w:rPr>
+          <w:color w:val="000000"/>
+        </w:rPr>
+        <w:t>Re</w:t>
+      </w:r>
+      <w:r>
+        <w:rPr>
+          <w:color w:val="000000"/>
+        </w:rPr>
+        <w:t xml:space="preserve">sistance and tolerance  </w:t>
+      </w:r>
+      <w:r>
+        <w:rPr>
+          <w:color w:val="000000"/>
+        </w:rPr>
+        <w:t>have to</w:t>
+      </w:r>
+      <w:r>
+        <w:rPr>
+          <w:color w:val="000000"/>
+        </w:rPr>
+        <w:t xml:space="preserve"> be studied in </w:t>
+      </w:r>
+      <w:r>
+        <w:rPr>
+          <w:color w:val="000000"/>
+        </w:rPr>
+        <w:t>conjunction.</w:t>
       </w:r>
       <w:r>
         <w:rPr>
@@ -545,63 +582,118 @@
         </w:rPr>
         <w:t xml:space="preserve">Tolerance balances damage caused by parasites themselves and immunopathology (Medzhitov et al., 2012) through control mechanisms like stress response, damage repair and cellular regeneration (Soares et al., 2017). This is why, just like resistance, tolerance can involve energetic costs (Simms &amp; Triplett, 1994). </w:t>
       </w:r>
+      <w:r>
+        <w:rPr>
+          <w:bCs/>
+          <w:color w:val="000000"/>
+          <w:lang w:val="en-GB"/>
+        </w:rPr>
+        <w:t xml:space="preserve">In natural populations, costs of the two lines of defense against parasites </w:t>
+      </w:r>
+      <w:commentRangeStart w:id="0"/>
+      <w:r>
+        <w:rPr>
+          <w:bCs/>
+          <w:color w:val="000000"/>
+          <w:highlight w:val="yellow"/>
+          <w:lang w:val="en-GB"/>
+        </w:rPr>
+        <w:t>predict</w:t>
+      </w:r>
+      <w:r>
+        <w:rPr>
+          <w:bCs/>
+          <w:color w:val="000000"/>
+          <w:highlight w:val="yellow"/>
+          <w:lang w:val="en-GB"/>
+        </w:rPr>
+      </w:r>
+      <w:commentRangeEnd w:id="0"/>
+      <w:r>
+        <w:commentReference w:id="0"/>
+      </w:r>
+      <w:r>
+        <w:rPr>
+          <w:bCs/>
+          <w:color w:val="000000"/>
+          <w:lang w:val="en-GB"/>
+        </w:rPr>
+        <w:t xml:space="preserve"> that resistance and tolerance are negatively correlated (R</w:t>
+      </w:r>
+      <w:r>
+        <w:rPr>
+          <w:bCs/>
+          <w:color w:val="000000"/>
+        </w:rPr>
+        <w:t>åberg, 2014; Råberg et al., 2007)</w:t>
+      </w:r>
+      <w:r>
+        <w:rPr>
+          <w:bCs/>
+          <w:color w:val="000000"/>
+          <w:lang w:val="en-GB"/>
+        </w:rPr>
+        <w:t xml:space="preserve">. They can also be found uncoupled if they are at intermediate levels </w:t>
+      </w:r>
+      <w:r>
+        <w:rPr>
+          <w:bCs/>
+          <w:color w:val="000000"/>
+        </w:rPr>
+        <w:t>(Athanasiadou et al., 2015)</w:t>
+      </w:r>
+      <w:r>
+        <w:rPr>
+          <w:bCs/>
+          <w:color w:val="000000"/>
+          <w:lang w:val="en-GB"/>
+        </w:rPr>
+        <w:t>. As resistance alone is not an estimator of parasite impact on health, understanding how resistance and tolerance are coupled is necessary to conclude on health effects of parasitism.</w:t>
+      </w:r>
     </w:p>
     <w:p>
       <w:pPr>
         <w:pStyle w:val="Normal"/>
-        <w:rPr/>
-      </w:pPr>
-      <w:r>
-        <w:rPr>
-          <w:rFonts w:ascii="Arial" w:hAnsi="Arial"/>
-          <w:b w:val="false"/>
-          <w:i w:val="false"/>
-          <w:color w:val="auto"/>
+        <w:rPr>
+          <w:bCs/>
+          <w:color w:val="000000"/>
+        </w:rPr>
+      </w:pPr>
+      <w:r>
+        <w:rPr/>
+      </w:r>
+    </w:p>
+    <w:p>
+      <w:pPr>
+        <w:pStyle w:val="Normal"/>
+        <w:rPr/>
+      </w:pPr>
+      <w:del w:id="3" w:author="Unknown Author" w:date="2020-01-20T10:44:43Z">
+        <w:r>
+          <w:rPr>
+            <w:rFonts w:ascii="arial" w:hAnsi="arial"/>
+            <w:kern w:val="0"/>
+          </w:rPr>
+          <w:delText xml:space="preserve"> </w:delText>
+        </w:r>
+      </w:del>
+      <w:r>
+        <w:rPr>
+          <w:rFonts w:ascii="arial" w:hAnsi="arial"/>
           <w:kern w:val="0"/>
-          <w:sz w:val="24"/>
-          <w:highlight w:val="yellow"/>
-        </w:rPr>
-        <w:t xml:space="preserve">Both resistance and </w:t>
-      </w:r>
-      <w:r>
-        <w:rPr>
-          <w:rFonts w:ascii="Arial" w:hAnsi="Arial"/>
-          <w:color w:val="auto"/>
+        </w:rPr>
+        <w:t>The</w:t>
+      </w:r>
+      <w:r>
+        <w:rPr>
+          <w:rFonts w:ascii="arial" w:hAnsi="arial"/>
           <w:kern w:val="0"/>
-          <w:highlight w:val="yellow"/>
-        </w:rPr>
-        <w:t xml:space="preserve">tolerance might be shaped by co-evolutionary host-parasite history. When in isolation coevolving systems meet, the newly generated variation can result in novel interplay in immunological responses. For example, two European house mouse subspecies, whose genomes diverged some 0.5 mil ago, are known to harbor different lineages of </w:t>
-      </w:r>
-      <w:r>
-        <w:rPr>
-          <w:rFonts w:ascii="Arial" w:hAnsi="Arial"/>
-          <w:i/>
-          <w:color w:val="auto"/>
-          <w:kern w:val="0"/>
-          <w:highlight w:val="yellow"/>
-        </w:rPr>
-        <w:t>Cryptosporidium tyzzeri</w:t>
-      </w:r>
-      <w:r>
-        <w:rPr>
-          <w:rFonts w:ascii="Arial" w:hAnsi="Arial"/>
-          <w:color w:val="auto"/>
-          <w:kern w:val="0"/>
-          <w:highlight w:val="yellow"/>
-        </w:rPr>
-        <w:t xml:space="preserve"> (Kváč et al. 2013)</w:t>
-      </w:r>
-      <w:r>
-        <w:rPr>
-          <w:rFonts w:ascii="Arial" w:hAnsi="Arial"/>
-          <w:color w:val="auto"/>
-          <w:kern w:val="0"/>
-        </w:rPr>
-        <w:t>.</w:t>
-      </w:r>
-      <w:r>
-        <w:rPr>
-          <w:rFonts w:ascii="Arial" w:hAnsi="Arial"/>
+        </w:rPr>
+        <w:t xml:space="preserve"> house mouse subspecies</w:t>
+      </w:r>
+      <w:r>
+        <w:rPr>
+          <w:rFonts w:ascii="arial" w:hAnsi="arial"/>
           <w:bCs/>
           <w:color w:val="000000"/>
           <w:kern w:val="0"/>
@@ -609,386 +701,575 @@
         </w:rPr>
         <w:t xml:space="preserve"> </w:t>
       </w:r>
-      <w:commentRangeStart w:id="2"/>
-      <w:r>
-        <w:rPr>
+      <w:r>
+        <w:rPr>
+          <w:rFonts w:ascii="arial" w:hAnsi="arial"/>
           <w:bCs/>
-          <w:color w:val="000000"/>
+          <w:i/>
+          <w:color w:val="000000"/>
+          <w:kern w:val="0"/>
           <w:lang w:val="en-GB"/>
         </w:rPr>
-        <w:t>Hybrids</w:t>
-      </w:r>
-      <w:r>
-        <w:rPr>
+        <w:t>Mus musculus </w:t>
+      </w:r>
+      <w:r>
+        <w:rPr>
+          <w:rFonts w:ascii="arial" w:hAnsi="arial"/>
           <w:bCs/>
-          <w:color w:val="000000"/>
+          <w:i/>
+          <w:iCs/>
+          <w:color w:val="000000"/>
+          <w:kern w:val="0"/>
           <w:lang w:val="en-GB"/>
         </w:rPr>
-      </w:r>
-      <w:commentRangeEnd w:id="2"/>
-      <w:r>
-        <w:commentReference w:id="2"/>
-      </w:r>
-      <w:r>
-        <w:rPr>
+        <w:t>musculus</w:t>
+      </w:r>
+      <w:r>
+        <w:rPr>
+          <w:rFonts w:ascii="arial" w:hAnsi="arial"/>
           <w:bCs/>
           <w:color w:val="000000"/>
+          <w:kern w:val="0"/>
           <w:lang w:val="en-GB"/>
         </w:rPr>
-        <w:t xml:space="preserve"> between two mouse subspecies </w:t>
-      </w:r>
-      <w:r>
-        <w:rPr>
+        <w:t xml:space="preserve"> and </w:t>
+      </w:r>
+      <w:r>
+        <w:rPr>
+          <w:rFonts w:ascii="arial" w:hAnsi="arial"/>
           <w:bCs/>
           <w:i/>
           <w:color w:val="000000"/>
+          <w:kern w:val="0"/>
           <w:lang w:val="en-GB"/>
         </w:rPr>
-        <w:t>Mus musculus </w:t>
-      </w:r>
-      <w:r>
-        <w:rPr>
+        <w:t xml:space="preserve">M. m. domesticus </w:t>
+      </w:r>
+      <w:r>
+        <w:rPr>
+          <w:rFonts w:ascii="arial" w:hAnsi="arial"/>
           <w:bCs/>
-          <w:i/>
-          <w:iCs/>
-          <w:color w:val="000000"/>
+          <w:color w:val="000000"/>
+          <w:kern w:val="0"/>
           <w:lang w:val="en-GB"/>
         </w:rPr>
-        <w:t>musculus</w:t>
-      </w:r>
-      <w:r>
-        <w:rPr>
-          <w:bCs/>
-          <w:color w:val="000000"/>
-          <w:lang w:val="en-GB"/>
-        </w:rPr>
-        <w:t xml:space="preserve"> and </w:t>
-      </w:r>
-      <w:r>
-        <w:rPr>
-          <w:bCs/>
-          <w:i/>
-          <w:color w:val="000000"/>
-          <w:lang w:val="en-GB"/>
-        </w:rPr>
-        <w:t xml:space="preserve">M. m. domesticus </w:t>
-      </w:r>
-      <w:r>
-        <w:rPr>
-          <w:bCs/>
-          <w:color w:val="000000"/>
-          <w:lang w:val="en-GB"/>
-        </w:rPr>
-        <w:t>(hereafter Mmm and Mmd, respectively) show elevated resistance to parasites compared to both parental subspecies (Baird et al., 2012; Balard et al., 2019). Interpretations of these results in terms of health or even fitness effects have been attempted (Sage et al., 1986) and criticised (Baird &amp; Go</w:t>
-      </w:r>
-      <w:r>
-        <w:rPr/>
-        <w:t>üy de Bellocq, 2019)</w:t>
-      </w:r>
-      <w:r>
-        <w:rPr>
-          <w:bCs/>
-          <w:color w:val="000000"/>
-          <w:lang w:val="en-GB"/>
-        </w:rPr>
-        <w:t xml:space="preserve">. In natural populations, costs of the two lines of defense against parasites </w:t>
-      </w:r>
-      <w:commentRangeStart w:id="3"/>
-      <w:r>
-        <w:rPr>
-          <w:bCs/>
-          <w:color w:val="000000"/>
-          <w:highlight w:val="yellow"/>
-          <w:lang w:val="en-GB"/>
-        </w:rPr>
-        <w:t>predict</w:t>
-      </w:r>
-      <w:ins w:id="0" w:author="Unknown Author" w:date="2020-01-17T14:56:30Z">
+        <w:t>(hereafter Mmm and Mmd, respectively)</w:t>
+      </w:r>
+      <w:r>
+        <w:rPr>
+          <w:rFonts w:ascii="arial" w:hAnsi="arial"/>
+          <w:kern w:val="0"/>
+        </w:rPr>
+        <w:t xml:space="preserve">, whose genomes diverged some 0.5 mil ago, </w:t>
+      </w:r>
+      <w:r>
+        <w:rPr>
+          <w:rFonts w:ascii="arial" w:hAnsi="arial"/>
+          <w:kern w:val="0"/>
+        </w:rPr>
+        <w:t xml:space="preserve">hybridize in a secondary contact zone </w:t>
+      </w:r>
+      <w:ins w:id="4" w:author="Unknown Author" w:date="2020-01-20T10:45:06Z">
         <w:r>
           <w:rPr>
+            <w:rFonts w:ascii="arial" w:hAnsi="arial"/>
+            <w:kern w:val="0"/>
+          </w:rPr>
+          <w:t xml:space="preserve">running </w:t>
+        </w:r>
+      </w:ins>
+      <w:del w:id="5" w:author="Unknown Author" w:date="2020-01-20T10:44:53Z">
+        <w:r>
+          <w:rPr>
+            <w:rFonts w:ascii="arial" w:hAnsi="arial"/>
+            <w:kern w:val="0"/>
+          </w:rPr>
+          <w:delText>in</w:delText>
+        </w:r>
+      </w:del>
+      <w:ins w:id="6" w:author="Unknown Author" w:date="2020-01-20T10:44:53Z">
+        <w:r>
+          <w:rPr>
+            <w:rFonts w:ascii="arial" w:hAnsi="arial"/>
+            <w:kern w:val="0"/>
+          </w:rPr>
+          <w:t>through</w:t>
+        </w:r>
+      </w:ins>
+      <w:r>
+        <w:rPr>
+          <w:rFonts w:ascii="arial" w:hAnsi="arial"/>
+          <w:kern w:val="0"/>
+        </w:rPr>
+        <w:t xml:space="preserve"> Europe (Barton etc.. Macholan). </w:t>
+      </w:r>
+      <w:commentRangeStart w:id="1"/>
+      <w:r>
+        <w:rPr>
+          <w:bCs/>
+          <w:color w:val="000000"/>
+          <w:lang w:val="en-GB"/>
+        </w:rPr>
+        <w:t>Hybrids</w:t>
+      </w:r>
+      <w:r>
+        <w:rPr>
+          <w:bCs/>
+          <w:color w:val="000000"/>
+          <w:lang w:val="en-GB"/>
+        </w:rPr>
+      </w:r>
+      <w:commentRangeEnd w:id="1"/>
+      <w:r>
+        <w:commentReference w:id="1"/>
+      </w:r>
+      <w:r>
+        <w:rPr>
+          <w:bCs/>
+          <w:color w:val="000000"/>
+          <w:lang w:val="en-GB"/>
+        </w:rPr>
+        <w:t xml:space="preserve">  show elevated resistance to parasites compared to both parental subspecies (Baird et al., 2012; Balard et al., 2019)</w:t>
+      </w:r>
+      <w:r>
+        <w:rPr>
+          <w:rFonts w:ascii="arial" w:hAnsi="arial"/>
+          <w:bCs/>
+          <w:color w:val="000000"/>
+          <w:lang w:val="en-GB"/>
+        </w:rPr>
+        <w:t xml:space="preserve">. </w:t>
+      </w:r>
+      <w:r>
+        <w:rPr>
+          <w:rFonts w:ascii="arial" w:hAnsi="arial"/>
+          <w:bCs/>
+          <w:color w:val="000000"/>
+          <w:lang w:val="en-GB"/>
+        </w:rPr>
+        <w:t>N</w:t>
+      </w:r>
+      <w:r>
+        <w:rPr>
+          <w:rFonts w:ascii="arial" w:hAnsi="arial"/>
+          <w:bCs/>
+          <w:color w:val="000000"/>
+          <w:kern w:val="0"/>
+          <w:lang w:val="en-GB"/>
+        </w:rPr>
+        <w:t xml:space="preserve">ewly generated </w:t>
+      </w:r>
+      <w:r>
+        <w:rPr>
+          <w:rFonts w:ascii="arial" w:hAnsi="arial"/>
+          <w:bCs/>
+          <w:color w:val="000000"/>
+          <w:kern w:val="0"/>
+          <w:lang w:val="en-GB"/>
+        </w:rPr>
+        <w:t>diversity</w:t>
+      </w:r>
+      <w:r>
+        <w:rPr>
+          <w:rFonts w:ascii="arial" w:hAnsi="arial"/>
+          <w:bCs/>
+          <w:color w:val="000000"/>
+          <w:kern w:val="0"/>
+          <w:lang w:val="en-GB"/>
+        </w:rPr>
+        <w:t xml:space="preserve"> </w:t>
+      </w:r>
+      <w:r>
+        <w:rPr>
+          <w:rFonts w:ascii="arial" w:hAnsi="arial"/>
+          <w:bCs/>
+          <w:color w:val="000000"/>
+          <w:kern w:val="0"/>
+          <w:lang w:val="en-GB"/>
+        </w:rPr>
+        <w:t>in</w:t>
+      </w:r>
+      <w:del w:id="7" w:author="Unknown Author" w:date="2020-01-20T10:45:46Z">
+        <w:r>
+          <w:rPr>
+            <w:rFonts w:ascii="arial" w:hAnsi="arial"/>
             <w:bCs/>
             <w:color w:val="000000"/>
-            <w:highlight w:val="yellow"/>
+            <w:kern w:val="0"/>
             <w:lang w:val="en-GB"/>
           </w:rPr>
+          <w:delText xml:space="preserve"> </w:delText>
+        </w:r>
+      </w:del>
+      <w:r>
+        <w:rPr>
+          <w:rFonts w:ascii="arial" w:hAnsi="arial"/>
+          <w:bCs/>
+          <w:color w:val="000000"/>
+          <w:kern w:val="0"/>
+          <w:lang w:val="en-GB"/>
+        </w:rPr>
+        <w:t xml:space="preserve"> the immune system</w:t>
+      </w:r>
+      <w:r>
+        <w:rPr>
+          <w:rFonts w:ascii="arial" w:hAnsi="arial"/>
+          <w:bCs/>
+          <w:color w:val="000000"/>
+          <w:kern w:val="0"/>
+          <w:lang w:val="en-GB"/>
+        </w:rPr>
+        <w:t xml:space="preserve"> can result in novel interplay in immunological response; </w:t>
+      </w:r>
+      <w:r>
+        <w:rPr>
+          <w:rFonts w:ascii="arial" w:hAnsi="arial"/>
+          <w:bCs/>
+          <w:color w:val="000000"/>
+          <w:kern w:val="0"/>
+          <w:lang w:val="en-GB"/>
+        </w:rPr>
+        <w:t>i</w:t>
+      </w:r>
+      <w:r>
+        <w:rPr>
+          <w:bCs/>
+          <w:color w:val="000000"/>
+          <w:lang w:val="en-GB"/>
+        </w:rPr>
+        <w:t xml:space="preserve">nterpretations of these results in terms of health or even fitness effects, </w:t>
+      </w:r>
+      <w:r>
+        <w:rPr>
+          <w:bCs/>
+          <w:color w:val="000000"/>
+          <w:lang w:val="en-GB"/>
+        </w:rPr>
+        <w:t>however,</w:t>
+      </w:r>
+      <w:r>
+        <w:rPr>
+          <w:bCs/>
+          <w:color w:val="000000"/>
+          <w:lang w:val="en-GB"/>
+        </w:rPr>
+        <w:t xml:space="preserve"> have been attempted (Sage et al., 1986) and criticised (Baird &amp; Go</w:t>
+      </w:r>
+      <w:r>
+        <w:rPr/>
+        <w:t>üy de Bellocq, 2019)</w:t>
+      </w:r>
+      <w:r>
+        <w:rPr>
+          <w:bCs/>
+          <w:color w:val="000000"/>
+          <w:lang w:val="en-GB"/>
+        </w:rPr>
+        <w:t xml:space="preserve">. </w:t>
+      </w:r>
+    </w:p>
+    <w:p>
+      <w:pPr>
+        <w:pStyle w:val="Normal"/>
+        <w:rPr/>
+      </w:pPr>
+      <w:r>
+        <w:rPr>
+          <w:color w:val="000000"/>
+        </w:rPr>
+        <w:t xml:space="preserve"> </w:t>
+      </w:r>
+    </w:p>
+    <w:p>
+      <w:pPr>
+        <w:pStyle w:val="Normal"/>
+        <w:rPr>
+          <w:color w:val="000000"/>
+        </w:rPr>
+      </w:pPr>
+      <w:r>
+        <w:rPr>
+          <w:i/>
+          <w:iCs/>
+          <w:color w:val="000000"/>
+        </w:rPr>
+        <w:t xml:space="preserve">Eimeria ferrisi </w:t>
+      </w:r>
+      <w:r>
+        <w:rPr>
+          <w:color w:val="000000"/>
+        </w:rPr>
+        <w:t xml:space="preserve">has been found to </w:t>
+      </w:r>
+      <w:commentRangeStart w:id="2"/>
+      <w:r>
+        <w:rPr>
+          <w:color w:val="000000"/>
+        </w:rPr>
+        <w:t xml:space="preserve">be the most prevalent </w:t>
+      </w:r>
+      <w:r>
+        <w:rPr>
+          <w:color w:val="000000"/>
+        </w:rPr>
+      </w:r>
+      <w:commentRangeEnd w:id="2"/>
+      <w:r>
+        <w:commentReference w:id="2"/>
+      </w:r>
+      <w:r>
+        <w:rPr>
+          <w:color w:val="000000"/>
+        </w:rPr>
+        <w:t xml:space="preserve">(17%) protozoan parasite in the house mouse hybrid zone in Brandenburg (Germany), followed by </w:t>
+      </w:r>
+      <w:r>
+        <w:rPr>
+          <w:i/>
+          <w:iCs/>
+          <w:color w:val="000000"/>
+        </w:rPr>
+        <w:t>E.</w:t>
+      </w:r>
+      <w:r>
+        <w:rPr>
+          <w:rFonts w:eastAsia="TeX Gyre Schola Math" w:cs="TeX Gyre Schola Math"/>
+          <w:i/>
+          <w:iCs/>
+          <w:color w:val="000000"/>
+        </w:rPr>
+        <w:t> </w:t>
+      </w:r>
+      <w:r>
+        <w:rPr>
+          <w:i/>
+          <w:iCs/>
+          <w:color w:val="000000"/>
+        </w:rPr>
+        <w:t xml:space="preserve">falciformis (4%) </w:t>
+      </w:r>
+      <w:r>
+        <w:rPr>
+          <w:color w:val="000000"/>
+        </w:rPr>
+        <w:t>(Jarqu</w:t>
+      </w:r>
+      <w:r>
+        <w:rPr/>
+        <w:t>ín-Díaz, Balard, Jost, et al., 2019)</w:t>
+      </w:r>
+      <w:r>
+        <w:rPr>
+          <w:i/>
+          <w:iCs/>
+          <w:color w:val="000000"/>
+        </w:rPr>
+        <w:t>. Eimeria </w:t>
+      </w:r>
+      <w:r>
+        <w:rPr>
+          <w:color w:val="000000"/>
+        </w:rPr>
+        <w:t xml:space="preserve">spp. are monoxenous parasites that expand asexually and reproduce sexually in </w:t>
+      </w:r>
+      <w:r>
+        <w:rPr/>
+        <w:t>intestinal epithelial cells, leading to malabsorption of nutrients, tissue damage and weight loss (Chapman et al., 2013). They are generally considered to be host specific, and different species infect a wide range of animals including birds, mammals, reptiles, amphibians, and fis</w:t>
+      </w:r>
+      <w:r>
+        <w:rPr>
+          <w:color w:val="000000"/>
+        </w:rPr>
+        <w:t>h (Chapman et al., 2013; Jarqu</w:t>
+      </w:r>
+      <w:r>
+        <w:rPr/>
+        <w:t>ín-Díaz, Balard, Mácová, et al., 2019)</w:t>
+      </w:r>
+      <w:r>
+        <w:rPr>
+          <w:color w:val="000000"/>
+        </w:rPr>
+        <w:t xml:space="preserve">. </w:t>
+      </w:r>
+      <w:r>
+        <w:rPr>
+          <w:i/>
+          <w:color w:val="000000"/>
+        </w:rPr>
+        <w:t>Eimeria ferrisi</w:t>
+      </w:r>
+      <w:r>
+        <w:rPr>
+          <w:color w:val="000000"/>
+        </w:rPr>
+        <w:t xml:space="preserve"> and </w:t>
+      </w:r>
+      <w:r>
+        <w:rPr>
+          <w:i/>
+          <w:color w:val="000000"/>
+        </w:rPr>
+        <w:t>E.</w:t>
+      </w:r>
+      <w:r>
+        <w:rPr>
+          <w:i/>
+          <w:iCs/>
+          <w:color w:val="000000"/>
+        </w:rPr>
+        <w:t> </w:t>
+      </w:r>
+      <w:r>
+        <w:rPr>
+          <w:i/>
+          <w:color w:val="000000"/>
+        </w:rPr>
+        <w:t>falciformis</w:t>
+      </w:r>
+      <w:r>
+        <w:rPr>
+          <w:color w:val="000000"/>
+        </w:rPr>
+        <w:t xml:space="preserve"> live in the cecum </w:t>
+      </w:r>
+      <w:commentRangeStart w:id="3"/>
+      <w:r>
+        <w:rPr>
+          <w:color w:val="000000"/>
+        </w:rPr>
+        <w:t>villar</w:t>
+      </w:r>
+      <w:r>
+        <w:rPr>
+          <w:color w:val="000000"/>
+        </w:rPr>
+      </w:r>
+      <w:commentRangeEnd w:id="3"/>
+      <w:r>
+        <w:commentReference w:id="3"/>
+      </w:r>
+      <w:r>
+        <w:rPr>
+          <w:color w:val="000000"/>
+        </w:rPr>
+        <w:t xml:space="preserve"> epithelial cells and cecum crypt cells, respectively (Schito et al., 1996). Pre-patency (the time to shedding of infectious stages, so called oocysts) is longer for </w:t>
+      </w:r>
+      <w:r>
+        <w:rPr>
+          <w:i/>
+          <w:color w:val="000000"/>
+        </w:rPr>
+        <w:t>E. falciformis</w:t>
+      </w:r>
+      <w:r>
+        <w:rPr>
+          <w:color w:val="000000"/>
+        </w:rPr>
+        <w:t xml:space="preserve"> (7 days) than for </w:t>
+      </w:r>
+      <w:r>
+        <w:rPr>
+          <w:i/>
+          <w:color w:val="000000"/>
+        </w:rPr>
+        <w:t>E. ferrisi</w:t>
+      </w:r>
+      <w:r>
+        <w:rPr>
+          <w:color w:val="000000"/>
+        </w:rPr>
+        <w:t xml:space="preserve"> (5 days) (Al-khlifeh et al., 2019). While both species provoke inflammation, cellular infiltration, enteric lesions, diarrhea, and ultimately weight loss (Ankrom et al., 1975; Ehret et al., 2017; Schito et al., 1996), the symptoms are stronger for </w:t>
+      </w:r>
+      <w:r>
+        <w:rPr>
+          <w:i/>
+          <w:color w:val="000000"/>
+        </w:rPr>
+        <w:t>E. falciformis</w:t>
+      </w:r>
+      <w:r>
+        <w:rPr>
+          <w:color w:val="000000"/>
+        </w:rPr>
+        <w:t xml:space="preserve"> than for </w:t>
+      </w:r>
+      <w:r>
+        <w:rPr>
+          <w:i/>
+          <w:color w:val="000000"/>
+        </w:rPr>
+        <w:t>E. f</w:t>
+      </w:r>
+      <w:r>
+        <w:rPr>
+          <w:i/>
+          <w:iCs/>
+          <w:color w:val="000000"/>
+        </w:rPr>
+        <w:t>errisi</w:t>
+      </w:r>
+      <w:r>
+        <w:rPr>
+          <w:color w:val="000000"/>
+        </w:rPr>
+        <w:t xml:space="preserve"> infections (Al-khlifeh et al., 2019).</w:t>
+      </w:r>
+      <w:ins w:id="8" w:author="Unknown Author" w:date="2020-01-20T10:46:17Z">
+        <w:r>
+          <w:rPr>
+            <w:color w:val="000000"/>
+          </w:rPr>
+          <w:t xml:space="preserve"> </w:t>
         </w:r>
       </w:ins>
-      <w:commentRangeEnd w:id="3"/>
-      <w:r>
-        <w:commentReference w:id="3"/>
-      </w:r>
-      <w:r>
-        <w:rPr>
-          <w:bCs/>
-          <w:color w:val="000000"/>
-          <w:lang w:val="en-GB"/>
-        </w:rPr>
-        <w:t xml:space="preserve"> that resistance and tolerance are negatively correlated (R</w:t>
-      </w:r>
-      <w:r>
-        <w:rPr/>
-        <w:t>åberg, 2014; Råberg et al., 2007)</w:t>
-      </w:r>
-      <w:r>
-        <w:rPr>
-          <w:bCs/>
-          <w:color w:val="000000"/>
-          <w:lang w:val="en-GB"/>
-        </w:rPr>
-        <w:t xml:space="preserve">. They can also be found uncoupled if they are at intermediate levels </w:t>
-      </w:r>
-      <w:r>
-        <w:rPr/>
-        <w:t>(Athanasiadou et al., 2015)</w:t>
-      </w:r>
-      <w:r>
-        <w:rPr>
-          <w:bCs/>
-          <w:color w:val="000000"/>
-          <w:lang w:val="en-GB"/>
-        </w:rPr>
-        <w:t>. As resistance alone is not an estimator of parasite impact on health, understanding how resistance and</w:t>
-      </w:r>
-      <w:r>
-        <w:rPr>
-          <w:color w:val="000000"/>
-        </w:rPr>
-        <w:t xml:space="preserve"> tolerance are coupled is necessary to conclude on health effects of parasitism. </w:t>
-      </w:r>
-    </w:p>
-    <w:p>
-      <w:pPr>
-        <w:pStyle w:val="Normal"/>
-        <w:rPr/>
-      </w:pPr>
-      <w:r>
-        <w:rPr>
-          <w:i/>
-          <w:iCs/>
-          <w:color w:val="000000"/>
-        </w:rPr>
-        <w:t xml:space="preserve">Eimeria ferrisi </w:t>
-      </w:r>
-      <w:r>
-        <w:rPr>
-          <w:color w:val="000000"/>
-        </w:rPr>
-        <w:t xml:space="preserve">has been found to </w:t>
-      </w:r>
-      <w:commentRangeStart w:id="4"/>
-      <w:r>
-        <w:rPr>
-          <w:color w:val="000000"/>
-        </w:rPr>
-        <w:t xml:space="preserve">be the most prevalent </w:t>
-      </w:r>
-      <w:r>
-        <w:rPr>
-          <w:color w:val="000000"/>
-        </w:rPr>
-      </w:r>
-      <w:commentRangeEnd w:id="4"/>
-      <w:r>
-        <w:commentReference w:id="4"/>
-      </w:r>
-      <w:r>
-        <w:rPr>
-          <w:color w:val="000000"/>
-        </w:rPr>
-        <w:t xml:space="preserve">(17%) protozoan parasite in the house mouse hybrid zone in Brandenburg (Germany), followed by </w:t>
-      </w:r>
-      <w:r>
-        <w:rPr>
-          <w:i/>
-          <w:iCs/>
-          <w:color w:val="000000"/>
-        </w:rPr>
-        <w:t>E.</w:t>
-      </w:r>
-      <w:r>
-        <w:rPr>
-          <w:rFonts w:eastAsia="TeX Gyre Schola Math" w:cs="TeX Gyre Schola Math"/>
-          <w:i/>
-          <w:iCs/>
-          <w:color w:val="000000"/>
-        </w:rPr>
-        <w:t> </w:t>
-      </w:r>
-      <w:r>
-        <w:rPr>
-          <w:i/>
-          <w:iCs/>
-          <w:color w:val="000000"/>
-        </w:rPr>
-        <w:t xml:space="preserve">falciformis (4%) </w:t>
-      </w:r>
-      <w:r>
-        <w:rPr>
-          <w:color w:val="000000"/>
-        </w:rPr>
-        <w:t>(Jarqu</w:t>
-      </w:r>
-      <w:r>
-        <w:rPr/>
-        <w:t>ín-Díaz, Balard, Jost, et al., 2019)</w:t>
-      </w:r>
-      <w:r>
-        <w:rPr>
-          <w:i/>
-          <w:iCs/>
-          <w:color w:val="000000"/>
-        </w:rPr>
-        <w:t>. Eimeria </w:t>
-      </w:r>
-      <w:r>
-        <w:rPr>
-          <w:color w:val="000000"/>
-        </w:rPr>
-        <w:t xml:space="preserve">spp. are monoxenous parasites that expand asexually and reproduce sexually in </w:t>
-      </w:r>
-      <w:r>
-        <w:rPr/>
-        <w:t>intestinal epithelial cells, leading to malabsorption of nutrients, tissue damage and weight loss (Chapman et al., 2013). They are generally considered to be host specific, and different species infect a wide range of animals including birds, mammals, reptiles, amphibians, and fis</w:t>
-      </w:r>
-      <w:r>
-        <w:rPr>
-          <w:color w:val="000000"/>
-        </w:rPr>
-        <w:t>h (Chapman et al., 2013; Jarqu</w:t>
-      </w:r>
-      <w:r>
-        <w:rPr/>
-        <w:t>ín-Díaz, Balard, Mácová, et al., 2019)</w:t>
-      </w:r>
-      <w:r>
-        <w:rPr>
-          <w:color w:val="000000"/>
-        </w:rPr>
-        <w:t xml:space="preserve">. </w:t>
-      </w:r>
-      <w:r>
-        <w:rPr>
-          <w:i/>
-          <w:color w:val="000000"/>
-        </w:rPr>
-        <w:t>Eimeria ferrisi</w:t>
-      </w:r>
-      <w:r>
-        <w:rPr>
-          <w:color w:val="000000"/>
-        </w:rPr>
-        <w:t xml:space="preserve"> and </w:t>
-      </w:r>
-      <w:r>
-        <w:rPr>
-          <w:i/>
-          <w:color w:val="000000"/>
-        </w:rPr>
-        <w:t>E.</w:t>
-      </w:r>
-      <w:r>
-        <w:rPr>
-          <w:i/>
-          <w:iCs/>
-          <w:color w:val="000000"/>
-        </w:rPr>
-        <w:t> </w:t>
-      </w:r>
-      <w:r>
-        <w:rPr>
-          <w:i/>
-          <w:color w:val="000000"/>
-        </w:rPr>
-        <w:t>falciformis</w:t>
-      </w:r>
-      <w:r>
-        <w:rPr>
-          <w:color w:val="000000"/>
-        </w:rPr>
-        <w:t xml:space="preserve"> live in the cecum </w:t>
-      </w:r>
-      <w:commentRangeStart w:id="5"/>
-      <w:r>
-        <w:rPr>
-          <w:color w:val="000000"/>
-        </w:rPr>
-        <w:t>villar</w:t>
-      </w:r>
-      <w:r>
-        <w:rPr>
-          <w:color w:val="000000"/>
-        </w:rPr>
-      </w:r>
-      <w:commentRangeEnd w:id="5"/>
-      <w:r>
-        <w:commentReference w:id="5"/>
-      </w:r>
-      <w:r>
-        <w:rPr>
-          <w:color w:val="000000"/>
-        </w:rPr>
-        <w:t xml:space="preserve"> epithelial cells and cecum crypt cells, respectively (Schito et al., 1996). Pre-patency (the time to shedding of infectious stages, so called oocysts) is longer for </w:t>
-      </w:r>
-      <w:r>
-        <w:rPr>
-          <w:i/>
-          <w:color w:val="000000"/>
-        </w:rPr>
-        <w:t>E. falciformis</w:t>
-      </w:r>
-      <w:r>
-        <w:rPr>
-          <w:color w:val="000000"/>
-        </w:rPr>
-        <w:t xml:space="preserve"> (7 days) than for </w:t>
-      </w:r>
-      <w:r>
-        <w:rPr>
-          <w:i/>
-          <w:color w:val="000000"/>
-        </w:rPr>
-        <w:t>E. ferrisi</w:t>
-      </w:r>
-      <w:r>
-        <w:rPr>
-          <w:color w:val="000000"/>
-        </w:rPr>
-        <w:t xml:space="preserve"> (5 days) (Al-khlifeh et al., 2019). While both species provoke inflammation, cellular infiltration, enteric lesions, diarrhea, and ultimately weight loss (Ankrom et al., 1975; Ehret et al., 2017; Schito et al., 1996), the symptoms are stronger for </w:t>
-      </w:r>
-      <w:r>
-        <w:rPr>
-          <w:i/>
-          <w:color w:val="000000"/>
-        </w:rPr>
-        <w:t>E. falciformis</w:t>
-      </w:r>
-      <w:r>
-        <w:rPr>
-          <w:color w:val="000000"/>
-        </w:rPr>
-        <w:t xml:space="preserve"> than for </w:t>
-      </w:r>
-      <w:r>
-        <w:rPr>
-          <w:i/>
-          <w:color w:val="000000"/>
-        </w:rPr>
-        <w:t>E. f</w:t>
-      </w:r>
-      <w:r>
-        <w:rPr>
-          <w:i/>
-          <w:iCs/>
-          <w:color w:val="000000"/>
-        </w:rPr>
-        <w:t>errisi</w:t>
-      </w:r>
-      <w:r>
-        <w:rPr>
-          <w:color w:val="000000"/>
-        </w:rPr>
-        <w:t xml:space="preserve"> infections (Al-khlifeh et al., 2019).</w:t>
-      </w:r>
+      <w:ins w:id="9" w:author="Unknown Author" w:date="2020-01-20T10:46:17Z">
+        <w:r>
+          <w:rPr>
+            <w:color w:val="000000"/>
+          </w:rPr>
+          <w:t xml:space="preserve">The evolutionary history of </w:t>
+        </w:r>
+      </w:ins>
+      <w:ins w:id="10" w:author="Unknown Author" w:date="2020-01-20T10:46:17Z">
+        <w:r>
+          <w:rPr>
+            <w:rFonts w:eastAsia="SimSun" w:cs="Mangal"/>
+            <w:color w:val="000000"/>
+            <w:kern w:val="2"/>
+            <w:sz w:val="24"/>
+            <w:szCs w:val="24"/>
+            <w:lang w:val="en-US" w:eastAsia="zh-CN" w:bidi="hi-IN"/>
+          </w:rPr>
+          <w:t>these</w:t>
+        </w:r>
+      </w:ins>
+      <w:ins w:id="11" w:author="Unknown Author" w:date="2020-01-20T10:46:17Z">
+        <w:r>
+          <w:rPr>
+            <w:color w:val="000000"/>
+          </w:rPr>
+          <w:t xml:space="preserve"> different </w:t>
+        </w:r>
+      </w:ins>
+      <w:ins w:id="12" w:author="Unknown Author" w:date="2020-01-20T10:46:17Z">
+        <w:r>
+          <w:rPr>
+            <w:i/>
+            <w:iCs/>
+            <w:color w:val="000000"/>
+          </w:rPr>
+          <w:t>Eimeria</w:t>
+        </w:r>
+      </w:ins>
+      <w:ins w:id="13" w:author="Unknown Author" w:date="2020-01-20T10:46:17Z">
+        <w:r>
+          <w:rPr>
+            <w:color w:val="000000"/>
+          </w:rPr>
+          <w:t xml:space="preserve"> species in the two house mouse subspecies is unknown and is unclear whether subspecies-specific adaptation exists in one or the other. </w:t>
+        </w:r>
+      </w:ins>
     </w:p>
     <w:p>
       <w:pPr>
@@ -1627,7 +1908,7 @@
         </w:rPr>
         <w:t>. As a proxy we used the number of parasites</w:t>
       </w:r>
-      <w:commentRangeStart w:id="6"/>
+      <w:commentRangeStart w:id="4"/>
       <w:r>
         <w:rPr>
           <w:color w:val="000000"/>
@@ -1664,87 +1945,75 @@
         </w:rPr>
         <w:t>(in grams)</w:t>
       </w:r>
-      <w:ins w:id="1" w:author="Unknown Author" w:date="2020-01-17T17:26:02Z">
+      <w:r>
+        <w:rPr>
+          <w:color w:val="000000"/>
+        </w:rPr>
+      </w:r>
+      <w:commentRangeEnd w:id="4"/>
+      <w:r>
+        <w:commentReference w:id="4"/>
+      </w:r>
+      <w:r>
+        <w:rPr>
+          <w:color w:val="000000"/>
+        </w:rPr>
+        <w:t>. This measurement allowed us to take into account the host</w:t>
+      </w:r>
+      <w:r>
+        <w:rPr>
+          <w:color w:val="000000"/>
+          <w:lang w:val="en-GB"/>
+        </w:rPr>
+        <w:t>’s</w:t>
+      </w:r>
+      <w:r>
+        <w:rPr>
+          <w:color w:val="000000"/>
+        </w:rPr>
+        <w:t xml:space="preserve"> body size, assuming a lower capacity to carry parasites in smaller mice: a higher number of oocysts per mouse weight corresponds to lower resistance. At the day of peak intensity, this measure was tightly correlated with the sum of oocysts shed throughout the experiment </w:t>
+      </w:r>
+      <w:commentRangeStart w:id="5"/>
+      <w:r>
+        <w:rPr>
+          <w:color w:val="000000"/>
+        </w:rPr>
+        <w:t>(Pearson correlation coefficient 0.92)</w:t>
+      </w:r>
+      <w:r>
+        <w:rPr>
+          <w:color w:val="000000"/>
+        </w:rPr>
+      </w:r>
+      <w:commentRangeEnd w:id="5"/>
+      <w:r>
+        <w:commentReference w:id="5"/>
+      </w:r>
+      <w:r>
+        <w:rPr>
+          <w:color w:val="000000"/>
+        </w:rPr>
+        <w:t xml:space="preserve">. </w:t>
+      </w:r>
+      <w:del w:id="14" w:author="Unknown Author" w:date="2020-01-17T17:26:34Z">
         <w:r>
           <w:rPr>
             <w:color w:val="000000"/>
           </w:rPr>
-        </w:r>
-      </w:ins>
-      <w:commentRangeEnd w:id="6"/>
-      <w:r>
-        <w:commentReference w:id="6"/>
-      </w:r>
-      <w:r>
-        <w:rPr>
-          <w:color w:val="000000"/>
-        </w:rPr>
-        <w:t>. This measurement allowed us to take into account the host</w:t>
-      </w:r>
-      <w:r>
-        <w:rPr>
-          <w:color w:val="000000"/>
-          <w:lang w:val="en-GB"/>
-        </w:rPr>
-        <w:t>’s</w:t>
-      </w:r>
-      <w:r>
-        <w:rPr>
-          <w:color w:val="000000"/>
-        </w:rPr>
-        <w:t xml:space="preserve"> body size, assuming a lower capacity to carry parasites in smaller mice: a higher number of oocysts per mouse weight corresponds to lower resistance. At the day of peak intensity, this measure was tightly correlated with the sum of oocysts shed throughout the experiment </w:t>
-      </w:r>
-      <w:commentRangeStart w:id="7"/>
-      <w:r>
-        <w:rPr>
-          <w:color w:val="000000"/>
-        </w:rPr>
-        <w:t>(Pearson correlation coefficient 0.92)</w:t>
-      </w:r>
-      <w:ins w:id="2" w:author="Unknown Author" w:date="2020-01-17T17:26:22Z">
-        <w:r>
-          <w:rPr>
-            <w:color w:val="000000"/>
-          </w:rPr>
-        </w:r>
-      </w:ins>
-      <w:commentRangeEnd w:id="7"/>
-      <w:r>
-        <w:commentReference w:id="7"/>
-      </w:r>
-      <w:r>
-        <w:rPr>
-          <w:color w:val="000000"/>
-        </w:rPr>
-        <w:t xml:space="preserve">. </w:t>
-      </w:r>
-      <w:del w:id="3" w:author="Unknown Author" w:date="2020-01-17T17:26:34Z">
-        <w:r>
-          <w:rPr>
-            <w:color w:val="000000"/>
-          </w:rPr>
-          <w:delText>For further statistic</w:delText>
+          <w:delText xml:space="preserve">For further statistical analyses we modelled the raw value of “maximum number of oocysts per mouse gram”; For plotting and comparison with tolerance index, we used a resistance index ranging between 0 and 1 </w:delText>
         </w:r>
       </w:del>
-      <w:del w:id="4" w:author="Unknown Author" w:date="2020-01-17T17:26:34Z">
-        <w:r>
-          <w:rPr/>
-          <w:delText xml:space="preserve">al analyses we modelled the raw value of “maximum number of oocysts per mouse gram”; For plotting and comparison with tolerance index, we used a resistance index ranging between 0 and 1 </w:delText>
-        </w:r>
-      </w:del>
-      <w:del w:id="5" w:author="Unknown Author" w:date="2020-01-17T17:26:34Z">
-        <w:r>
-          <w:rPr/>
-          <w:commentReference w:id="8"/>
-        </w:r>
-      </w:del>
-      <w:del w:id="6" w:author="Unknown Author" w:date="2020-01-17T17:26:34Z">
+      <w:r>
+        <w:rPr/>
+        <w:commentReference w:id="6"/>
+      </w:r>
+      <w:del w:id="15" w:author="Unknown Author" w:date="2020-01-17T17:26:34Z">
         <w:r>
           <w:rPr/>
           <w:delText xml:space="preserve">(see </w:delText>
         </w:r>
       </w:del>
-      <w:del w:id="7" w:author="Unknown Author" w:date="2020-01-17T17:26:34Z">
+      <w:del w:id="16" w:author="Unknown Author" w:date="2020-01-17T17:26:34Z">
         <w:r>
           <w:rPr>
             <w:b/>
@@ -1752,18 +2021,18 @@
           <w:delText>Supplementary Figure S1.A</w:delText>
         </w:r>
       </w:del>
-      <w:del w:id="8" w:author="Unknown Author" w:date="2020-01-17T17:26:34Z">
+      <w:del w:id="17" w:author="Unknown Author" w:date="2020-01-17T17:26:34Z">
         <w:r>
           <w:rPr/>
-          <w:delText>). As the highest individual value wa</w:delText>
+          <w:delText>). As the highest individual value w</w:delText>
         </w:r>
       </w:del>
-      <w:del w:id="9" w:author="Unknown Author" w:date="2020-01-17T17:26:34Z">
-        <w:bookmarkStart w:id="6" w:name="rstudio_console_output2111"/>
+      <w:del w:id="18" w:author="Unknown Author" w:date="2020-01-17T17:26:34Z">
+        <w:bookmarkStart w:id="6" w:name="rstudio_console_output211111111111111111"/>
         <w:bookmarkEnd w:id="6"/>
         <w:r>
           <w:rPr/>
-          <w:delText>s 298496 maximum number of oocysts per mouse gram, this index was obtained as follows:</w:delText>
+          <w:delText>as 298496 maximum number of oocysts per mouse gram, this index was obtained as follows:</w:delText>
         </w:r>
       </w:del>
     </w:p>
@@ -1775,10 +2044,9 @@
           <w:rFonts w:ascii="Century Schoolbook" w:hAnsi="Century Schoolbook" w:eastAsia="Century Schoolbook" w:cs="Century Schoolbook"/>
           <w:i/>
           <w:i/>
-          <w:color w:val="000000"/>
-        </w:rPr>
-      </w:pPr>
-      <w:del w:id="10" w:author="Unknown Author" w:date="2020-01-17T17:26:34Z">
+        </w:rPr>
+      </w:pPr>
+      <w:del w:id="19" w:author="Unknown Author" w:date="2020-01-17T17:26:34Z">
         <w:r>
           <w:rPr>
             <w:rFonts w:eastAsia="Century Schoolbook" w:cs="Century Schoolbook" w:ascii="Century Schoolbook" w:hAnsi="Century Schoolbook"/>
@@ -1847,7 +2115,7 @@
         <w:rPr/>
         <w:t xml:space="preserve">We defined a tolerance index for each individual, describing how its health varied with infection intensity, between day 0 of infection (weight = 100%, parasite intensity = 0 oocyst per mouse gram) and highest impact (weight = maximum weight loss relative to day 0, parasite intensity = maximum parasite number per </w:t>
       </w:r>
-      <w:del w:id="11" w:author="Unknown Author" w:date="2020-01-17T17:26:52Z">
+      <w:del w:id="20" w:author="Unknown Author" w:date="2020-01-17T17:26:52Z">
         <w:r>
           <w:rPr/>
           <w:delText xml:space="preserve">mouse </w:delText>
@@ -1857,23 +2125,17 @@
         <w:rPr/>
         <w:t>gram</w:t>
       </w:r>
-      <w:ins w:id="12" w:author="Unknown Author" w:date="2020-01-17T17:26:54Z">
+      <w:ins w:id="21" w:author="Unknown Author" w:date="2020-01-17T17:26:54Z">
         <w:r>
           <w:rPr/>
-          <w:t xml:space="preserve"> </w:t>
+          <w:t xml:space="preserve"> of feces</w:t>
         </w:r>
       </w:ins>
-      <w:ins w:id="13" w:author="Unknown Author" w:date="2020-01-17T17:26:54Z">
-        <w:r>
-          <w:rPr/>
-          <w:t>of feces</w:t>
-        </w:r>
-      </w:ins>
       <w:r>
         <w:rPr/>
         <w:t>). This index was then normalised by log10 transformation, after ad</w:t>
       </w:r>
-      <w:commentRangeStart w:id="9"/>
+      <w:commentRangeStart w:id="7"/>
       <w:r>
         <w:rPr/>
         <w:t>dition of 1e-8 to the ratio ”</w:t>
@@ -1894,14 +2156,12 @@
         <w:rPr/>
         <w:t>-8 (high tolerant) and -3.6 (low tolerant) was divided by the negative constant -8 to obtained a final index positiv</w:t>
       </w:r>
-      <w:ins w:id="14" w:author="Unknown Author" w:date="2020-01-17T17:26:59Z">
-        <w:r>
-          <w:rPr/>
-        </w:r>
-      </w:ins>
-      <w:commentRangeEnd w:id="9"/>
-      <w:r>
-        <w:commentReference w:id="9"/>
+      <w:r>
+        <w:rPr/>
+      </w:r>
+      <w:commentRangeEnd w:id="7"/>
+      <w:r>
+        <w:commentReference w:id="7"/>
       </w:r>
       <w:r>
         <w:rPr/>
@@ -2000,7 +2260,7 @@
         <w:rPr/>
         <w:t xml:space="preserve">peak of oocysts per </w:t>
       </w:r>
-      <w:del w:id="15" w:author="Unknown Author" w:date="2020-01-17T17:27:14Z">
+      <w:del w:id="22" w:author="Unknown Author" w:date="2020-01-17T17:27:14Z">
         <w:r>
           <w:rPr/>
           <w:delText xml:space="preserve">mouse </w:delText>
@@ -2010,16 +2270,10 @@
         <w:rPr/>
         <w:t>gram</w:t>
       </w:r>
-      <w:ins w:id="16" w:author="Unknown Author" w:date="2020-01-17T17:27:15Z">
+      <w:ins w:id="23" w:author="Unknown Author" w:date="2020-01-17T17:27:15Z">
         <w:r>
           <w:rPr/>
-          <w:t xml:space="preserve"> </w:t>
-        </w:r>
-      </w:ins>
-      <w:ins w:id="17" w:author="Unknown Author" w:date="2020-01-17T17:27:15Z">
-        <w:r>
-          <w:rPr/>
-          <w:t>of feces</w:t>
+          <w:t xml:space="preserve"> of feces</w:t>
         </w:r>
       </w:ins>
       <w:r>
@@ -2515,6 +2769,8 @@
         <w:rPr>
           <w:rFonts w:ascii="DejaVu Sans Mono;monospace" w:hAnsi="DejaVu Sans Mono;monospace"/>
           <w:b w:val="false"/>
+          <w:b w:val="false"/>
+          <w:i w:val="false"/>
           <w:i w:val="false"/>
           <w:caps w:val="false"/>
           <w:smallCaps w:val="false"/>
@@ -2523,7 +2779,7 @@
           <w:sz w:val="20"/>
         </w:rPr>
       </w:pPr>
-      <w:ins w:id="18" w:author="Unknown Author" w:date="2020-01-17T17:28:47Z">
+      <w:ins w:id="24" w:author="Unknown Author" w:date="2020-01-17T17:28:47Z">
         <w:bookmarkStart w:id="11" w:name="rstudio_console_output"/>
         <w:bookmarkEnd w:id="11"/>
         <w:r>
@@ -2545,11 +2801,12 @@
       <w:pPr>
         <w:pStyle w:val="PreformattedText"/>
         <w:widowControl/>
-        <w:pBdr/>
         <w:spacing w:lineRule="auto" w:line="300" w:before="0" w:after="0"/>
         <w:rPr>
           <w:rFonts w:ascii="DejaVu Sans Mono;monospace" w:hAnsi="DejaVu Sans Mono;monospace"/>
           <w:b w:val="false"/>
+          <w:b w:val="false"/>
+          <w:i w:val="false"/>
           <w:i w:val="false"/>
           <w:caps w:val="false"/>
           <w:smallCaps w:val="false"/>
@@ -2558,7 +2815,7 @@
           <w:sz w:val="20"/>
         </w:rPr>
       </w:pPr>
-      <w:ins w:id="19" w:author="Unknown Author" w:date="2020-01-17T17:28:47Z">
+      <w:ins w:id="25" w:author="Unknown Author" w:date="2020-01-17T17:28:47Z">
         <w:r>
           <w:rPr>
             <w:rFonts w:ascii="DejaVu Sans Mono;monospace" w:hAnsi="DejaVu Sans Mono;monospace"/>
@@ -2578,11 +2835,12 @@
       <w:pPr>
         <w:pStyle w:val="PreformattedText"/>
         <w:widowControl/>
-        <w:pBdr/>
         <w:spacing w:lineRule="auto" w:line="300" w:before="0" w:after="0"/>
         <w:rPr>
           <w:rFonts w:ascii="DejaVu Sans Mono;monospace" w:hAnsi="DejaVu Sans Mono;monospace"/>
           <w:b w:val="false"/>
+          <w:b w:val="false"/>
+          <w:i w:val="false"/>
           <w:i w:val="false"/>
           <w:caps w:val="false"/>
           <w:smallCaps w:val="false"/>
@@ -2591,7 +2849,7 @@
           <w:sz w:val="20"/>
         </w:rPr>
       </w:pPr>
-      <w:ins w:id="20" w:author="Unknown Author" w:date="2020-01-17T17:28:47Z">
+      <w:ins w:id="26" w:author="Unknown Author" w:date="2020-01-17T17:28:47Z">
         <w:r>
           <w:rPr>
             <w:rFonts w:ascii="DejaVu Sans Mono;monospace" w:hAnsi="DejaVu Sans Mono;monospace"/>
@@ -2611,11 +2869,12 @@
       <w:pPr>
         <w:pStyle w:val="PreformattedText"/>
         <w:widowControl/>
-        <w:pBdr/>
         <w:spacing w:lineRule="auto" w:line="300" w:before="0" w:after="0"/>
         <w:rPr>
           <w:rFonts w:ascii="DejaVu Sans Mono;monospace" w:hAnsi="DejaVu Sans Mono;monospace"/>
           <w:b w:val="false"/>
+          <w:b w:val="false"/>
+          <w:i w:val="false"/>
           <w:i w:val="false"/>
           <w:caps w:val="false"/>
           <w:smallCaps w:val="false"/>
@@ -2624,7 +2883,7 @@
           <w:sz w:val="20"/>
         </w:rPr>
       </w:pPr>
-      <w:ins w:id="21" w:author="Unknown Author" w:date="2020-01-17T17:28:47Z">
+      <w:ins w:id="27" w:author="Unknown Author" w:date="2020-01-17T17:28:47Z">
         <w:r>
           <w:rPr>
             <w:rFonts w:ascii="DejaVu Sans Mono;monospace" w:hAnsi="DejaVu Sans Mono;monospace"/>
@@ -2644,11 +2903,12 @@
       <w:pPr>
         <w:pStyle w:val="PreformattedText"/>
         <w:widowControl/>
-        <w:pBdr/>
         <w:spacing w:lineRule="auto" w:line="300" w:before="0" w:after="0"/>
         <w:rPr>
           <w:rFonts w:ascii="DejaVu Sans Mono;monospace" w:hAnsi="DejaVu Sans Mono;monospace"/>
           <w:b w:val="false"/>
+          <w:b w:val="false"/>
+          <w:i w:val="false"/>
           <w:i w:val="false"/>
           <w:caps w:val="false"/>
           <w:smallCaps w:val="false"/>
@@ -2657,7 +2917,7 @@
           <w:sz w:val="20"/>
         </w:rPr>
       </w:pPr>
-      <w:ins w:id="22" w:author="Unknown Author" w:date="2020-01-17T17:28:47Z">
+      <w:ins w:id="28" w:author="Unknown Author" w:date="2020-01-17T17:28:47Z">
         <w:r>
           <w:rPr>
             <w:rFonts w:ascii="DejaVu Sans Mono;monospace" w:hAnsi="DejaVu Sans Mono;monospace"/>
@@ -2677,11 +2937,12 @@
       <w:pPr>
         <w:pStyle w:val="PreformattedText"/>
         <w:widowControl/>
-        <w:pBdr/>
         <w:spacing w:lineRule="auto" w:line="300" w:before="0" w:after="0"/>
         <w:rPr>
           <w:rFonts w:ascii="DejaVu Sans Mono;monospace" w:hAnsi="DejaVu Sans Mono;monospace"/>
           <w:b w:val="false"/>
+          <w:b w:val="false"/>
+          <w:i w:val="false"/>
           <w:i w:val="false"/>
           <w:caps w:val="false"/>
           <w:smallCaps w:val="false"/>
@@ -2690,7 +2951,7 @@
           <w:sz w:val="20"/>
         </w:rPr>
       </w:pPr>
-      <w:ins w:id="23" w:author="Unknown Author" w:date="2020-01-17T17:28:47Z">
+      <w:ins w:id="29" w:author="Unknown Author" w:date="2020-01-17T17:28:47Z">
         <w:r>
           <w:rPr>
             <w:rFonts w:ascii="DejaVu Sans Mono;monospace" w:hAnsi="DejaVu Sans Mono;monospace"/>
@@ -2713,11 +2974,11 @@
           <w:color w:val="000000"/>
         </w:rPr>
       </w:pPr>
-      <w:ins w:id="24" w:author="Unknown Author" w:date="2020-01-17T17:28:47Z">
-        <w:r>
-          <w:rPr/>
-        </w:r>
-      </w:ins>
+      <w:r>
+        <w:rPr>
+          <w:color w:val="000000"/>
+        </w:rPr>
+      </w:r>
     </w:p>
     <w:p>
       <w:pPr>
@@ -2730,200 +2991,196 @@
         </w:rPr>
         <w:t xml:space="preserve">significant effects of parasite species (LRT: G = 22.8, df = 2, P &lt; 0.001), mouse subspecies (LRT: G = 26.7, df = 2, P &lt; 0.001) as well as an interaction between parasite species and mouse subspecies (LRT: G = 22.4, df = 2, P &lt; 0.001). </w:t>
       </w:r>
+      <w:commentRangeStart w:id="8"/>
+      <w:r>
+        <w:rPr>
+          <w:color w:val="000000"/>
+        </w:rPr>
+        <w:t xml:space="preserve">Post-hoc multiple comparison tests showed than the subspecies Mmm shed less oocysts per mouse gram at the peak of shedding when infected with </w:t>
+      </w:r>
+      <w:r>
+        <w:rPr>
+          <w:i/>
+          <w:color w:val="000000"/>
+        </w:rPr>
+        <w:t>E. falciformis</w:t>
+      </w:r>
+      <w:r>
+        <w:rPr>
+          <w:color w:val="000000"/>
+        </w:rPr>
+        <w:t xml:space="preserve"> than with </w:t>
+      </w:r>
+      <w:r>
+        <w:rPr>
+          <w:i/>
+          <w:color w:val="000000"/>
+        </w:rPr>
+        <w:t>E. ferrisi</w:t>
+      </w:r>
+      <w:r>
+        <w:rPr>
+          <w:color w:val="000000"/>
+        </w:rPr>
+        <w:t>.</w:t>
+      </w:r>
+      <w:r>
+        <w:rPr>
+          <w:color w:val="000000"/>
+        </w:rPr>
+      </w:r>
+      <w:commentRangeEnd w:id="8"/>
+      <w:r>
+        <w:commentReference w:id="8"/>
+      </w:r>
+      <w:r>
+        <w:rPr>
+          <w:color w:val="000000"/>
+        </w:rPr>
+        <w:t xml:space="preserve"> </w:t>
+      </w:r>
+      <w:commentRangeStart w:id="9"/>
+      <w:r>
+        <w:rPr>
+          <w:color w:val="000000"/>
+        </w:rPr>
+        <w:t xml:space="preserve">Moreover, the Mmm subspecies shed less oocysts per mouse gram at the peak of shedding than the Mmd subspecies when infected </w:t>
+      </w:r>
+      <w:r>
+        <w:rPr>
+          <w:i/>
+          <w:color w:val="000000"/>
+        </w:rPr>
+        <w:t>E. falciformis</w:t>
+      </w:r>
+      <w:r>
+        <w:rPr>
+          <w:color w:val="000000"/>
+        </w:rPr>
+        <w:t xml:space="preserve">, and more than the Mmd subspecies when infected with </w:t>
+      </w:r>
+      <w:r>
+        <w:rPr>
+          <w:i/>
+          <w:color w:val="000000"/>
+        </w:rPr>
+        <w:t>E. ferrisi</w:t>
+      </w:r>
+      <w:r>
+        <w:rPr>
+          <w:i/>
+          <w:color w:val="000000"/>
+        </w:rPr>
+      </w:r>
+      <w:commentRangeEnd w:id="9"/>
+      <w:r>
+        <w:commentReference w:id="9"/>
+      </w:r>
+      <w:r>
+        <w:rPr>
+          <w:color w:val="000000"/>
+        </w:rPr>
+        <w:t xml:space="preserve"> (</w:t>
+      </w:r>
+      <w:r>
+        <w:rPr>
+          <w:b/>
+          <w:bCs/>
+          <w:color w:val="000000"/>
+        </w:rPr>
+        <w:t>Table 2</w:t>
+      </w:r>
+      <w:r>
+        <w:rPr>
+          <w:color w:val="000000"/>
+        </w:rPr>
+        <w:t xml:space="preserve">; </w:t>
+      </w:r>
+      <w:r>
+        <w:rPr>
+          <w:b/>
+          <w:bCs/>
+          <w:color w:val="000000"/>
+        </w:rPr>
+        <w:t>Figure 3A</w:t>
+      </w:r>
+      <w:r>
+        <w:rPr>
+          <w:color w:val="000000"/>
+        </w:rPr>
+        <w:t xml:space="preserve">). </w:t>
+      </w:r>
+    </w:p>
+    <w:p>
+      <w:pPr>
+        <w:pStyle w:val="Normal"/>
+        <w:rPr/>
+      </w:pPr>
+      <w:r>
+        <w:rPr>
+          <w:color w:val="000000"/>
+        </w:rPr>
+        <w:t xml:space="preserve">We then tested the influence of mouse strain and parasite isolate on </w:t>
+      </w:r>
+      <w:r>
+        <w:rPr/>
+        <w:t>maximum number of oocysts per mouse gram</w:t>
+      </w:r>
+      <w:r>
+        <w:rPr>
+          <w:color w:val="000000"/>
+        </w:rPr>
+        <w:t>. We found statistically significant effects of parasite isolate (LRT: G = 28.8, df = 8, P &lt; 0.001), mouse strain (LRT: G = 30.3, df = 9, P &lt; 0.001) as well as an interaction between parasite isolate and mouse strain (LRT: G = 25.3, df = 6, P &lt; 0.001). Post-hoc multiple comparison tests showed that PWD (Mmm strain) shed less oocysts per mouse gram at the peak of shedding when infected with Brandenburg88 (</w:t>
+      </w:r>
+      <w:r>
+        <w:rPr>
+          <w:i/>
+          <w:color w:val="000000"/>
+        </w:rPr>
+        <w:t>E. falciformis</w:t>
+      </w:r>
+      <w:r>
+        <w:rPr>
+          <w:color w:val="000000"/>
+        </w:rPr>
+        <w:t xml:space="preserve"> isolate) than with the two </w:t>
+      </w:r>
+      <w:r>
+        <w:rPr>
+          <w:i/>
+          <w:color w:val="000000"/>
+        </w:rPr>
+        <w:t>E. ferrisi</w:t>
+      </w:r>
+      <w:r>
+        <w:rPr>
+          <w:color w:val="000000"/>
+        </w:rPr>
+        <w:t xml:space="preserve"> isolates, Brandenburg64 and Brandenburg139. Mice belonging to the second Mmm strain, BUSNA, shed less oocysts per mouse gram at the peak of shedding when infected with Brandenburg88 than with Brandenburg64</w:t>
+      </w:r>
+      <w:r>
+        <w:rPr/>
+        <w:t xml:space="preserve">. </w:t>
+      </w:r>
       <w:commentRangeStart w:id="10"/>
       <w:r>
-        <w:rPr>
-          <w:color w:val="000000"/>
-        </w:rPr>
-        <w:t xml:space="preserve">Post-hoc multiple comparison tests showed than the subspecies Mmm shed less oocysts per mouse gram at the peak of shedding when infected with </w:t>
-      </w:r>
-      <w:r>
-        <w:rPr>
-          <w:i/>
-          <w:color w:val="000000"/>
-        </w:rPr>
-        <w:t>E. falciformis</w:t>
-      </w:r>
-      <w:r>
-        <w:rPr>
-          <w:color w:val="000000"/>
-        </w:rPr>
-        <w:t xml:space="preserve"> than with </w:t>
-      </w:r>
-      <w:r>
-        <w:rPr>
-          <w:i/>
-          <w:color w:val="000000"/>
-        </w:rPr>
-        <w:t>E. ferrisi</w:t>
-      </w:r>
-      <w:r>
-        <w:rPr>
-          <w:color w:val="000000"/>
-        </w:rPr>
-        <w:t>.</w:t>
-      </w:r>
-      <w:ins w:id="25" w:author="Unknown Author" w:date="2020-01-17T17:29:13Z">
-        <w:r>
-          <w:rPr>
-            <w:color w:val="000000"/>
-          </w:rPr>
-        </w:r>
-      </w:ins>
+        <w:rPr/>
+        <w:t>O</w:t>
+      </w:r>
+      <w:r>
+        <w:rPr>
+          <w:color w:val="000000"/>
+        </w:rPr>
+        <w:t>verall</w:t>
+      </w:r>
+      <w:r>
+        <w:rPr>
+          <w:color w:val="000000"/>
+        </w:rPr>
+      </w:r>
       <w:commentRangeEnd w:id="10"/>
       <w:r>
         <w:commentReference w:id="10"/>
-      </w:r>
-      <w:r>
-        <w:rPr>
-          <w:color w:val="000000"/>
-        </w:rPr>
-        <w:t xml:space="preserve"> </w:t>
-      </w:r>
-      <w:commentRangeStart w:id="11"/>
-      <w:r>
-        <w:rPr>
-          <w:color w:val="000000"/>
-        </w:rPr>
-        <w:t xml:space="preserve">Moreover, the Mmm subspecies shed less oocysts per mouse gram at the peak of shedding than the Mmd subspecies when infected </w:t>
-      </w:r>
-      <w:r>
-        <w:rPr>
-          <w:i/>
-          <w:color w:val="000000"/>
-        </w:rPr>
-        <w:t>E. falciformis</w:t>
-      </w:r>
-      <w:r>
-        <w:rPr>
-          <w:color w:val="000000"/>
-        </w:rPr>
-        <w:t xml:space="preserve">, and more than the Mmd subspecies when infected with </w:t>
-      </w:r>
-      <w:r>
-        <w:rPr>
-          <w:i/>
-          <w:color w:val="000000"/>
-        </w:rPr>
-        <w:t>E. ferrisi</w:t>
-      </w:r>
-      <w:ins w:id="26" w:author="Unknown Author" w:date="2020-01-17T17:29:20Z">
-        <w:r>
-          <w:rPr>
-            <w:i/>
-            <w:color w:val="000000"/>
-          </w:rPr>
-        </w:r>
-      </w:ins>
-      <w:commentRangeEnd w:id="11"/>
-      <w:r>
-        <w:commentReference w:id="11"/>
-      </w:r>
-      <w:r>
-        <w:rPr>
-          <w:color w:val="000000"/>
-        </w:rPr>
-        <w:t xml:space="preserve"> (</w:t>
-      </w:r>
-      <w:r>
-        <w:rPr>
-          <w:b/>
-          <w:bCs/>
-          <w:color w:val="000000"/>
-        </w:rPr>
-        <w:t>Table 2</w:t>
-      </w:r>
-      <w:r>
-        <w:rPr>
-          <w:color w:val="000000"/>
-        </w:rPr>
-        <w:t xml:space="preserve">; </w:t>
-      </w:r>
-      <w:r>
-        <w:rPr>
-          <w:b/>
-          <w:bCs/>
-          <w:color w:val="000000"/>
-        </w:rPr>
-        <w:t>Figure 3A</w:t>
-      </w:r>
-      <w:r>
-        <w:rPr>
-          <w:color w:val="000000"/>
-        </w:rPr>
-        <w:t xml:space="preserve">). </w:t>
-      </w:r>
-    </w:p>
-    <w:p>
-      <w:pPr>
-        <w:pStyle w:val="Normal"/>
-        <w:rPr/>
-      </w:pPr>
-      <w:r>
-        <w:rPr>
-          <w:color w:val="000000"/>
-        </w:rPr>
-        <w:t xml:space="preserve">We then tested the influence of mouse strain and parasite isolate on </w:t>
-      </w:r>
-      <w:r>
-        <w:rPr/>
-        <w:t>maximum number of oocysts per mouse gram</w:t>
-      </w:r>
-      <w:r>
-        <w:rPr>
-          <w:color w:val="000000"/>
-        </w:rPr>
-        <w:t>. We found statistically significant effects of parasite isolate (LRT: G = 28.8, df = 8, P &lt; 0.001), mouse strain (LRT: G = 30.3, df = 9, P &lt; 0.001) as well as an interaction between parasite isolate and mouse strain (LRT: G = 25.3, df = 6, P &lt; 0.001). Post-hoc multiple comparison tests showed that PWD (Mmm strain) shed less oocysts per mouse gram at the peak of shedding when infected with Brandenburg88 (</w:t>
-      </w:r>
-      <w:r>
-        <w:rPr>
-          <w:i/>
-          <w:color w:val="000000"/>
-        </w:rPr>
-        <w:t>E. falciformis</w:t>
-      </w:r>
-      <w:r>
-        <w:rPr>
-          <w:color w:val="000000"/>
-        </w:rPr>
-        <w:t xml:space="preserve"> isolate) than with the two </w:t>
-      </w:r>
-      <w:r>
-        <w:rPr>
-          <w:i/>
-          <w:color w:val="000000"/>
-        </w:rPr>
-        <w:t>E. ferrisi</w:t>
-      </w:r>
-      <w:r>
-        <w:rPr>
-          <w:color w:val="000000"/>
-        </w:rPr>
-        <w:t xml:space="preserve"> isolates, Brandenburg64 and Brandenburg139. Mice belonging to the second Mmm strain, BUSNA, shed less oocysts per mouse gram at the peak of shedding when infected with Brandenburg88 than with Brandenburg64</w:t>
-      </w:r>
-      <w:r>
-        <w:rPr/>
-        <w:t xml:space="preserve">. </w:t>
-      </w:r>
-      <w:commentRangeStart w:id="12"/>
-      <w:r>
-        <w:rPr/>
-        <w:t>O</w:t>
-      </w:r>
-      <w:r>
-        <w:rPr>
-          <w:color w:val="000000"/>
-        </w:rPr>
-        <w:t>verall</w:t>
-      </w:r>
-      <w:r>
-        <w:rPr>
-          <w:color w:val="000000"/>
-        </w:rPr>
-      </w:r>
-      <w:commentRangeEnd w:id="12"/>
-      <w:r>
-        <w:commentReference w:id="12"/>
       </w:r>
       <w:r>
         <w:rPr>
@@ -3460,7 +3717,7 @@
         </w:rPr>
         <w:t xml:space="preserve">isolates and mouse strains, we found between-parasite isolates differences (LRT: G = 21.7, df = 8, P &lt; 0.01), between-mouse strains differences (LRT: G = 27.3, df = 9, P &lt; 0.01), and interaction between the two factors (LRT: G = 14.2, df = 6, </w:t>
       </w:r>
-      <w:commentRangeStart w:id="13"/>
+      <w:commentRangeStart w:id="11"/>
       <w:r>
         <w:rPr>
           <w:color w:val="000000"/>
@@ -3524,9 +3781,9 @@
           <w:color w:val="000000"/>
         </w:rPr>
       </w:r>
-      <w:commentRangeEnd w:id="13"/>
-      <w:r>
-        <w:commentReference w:id="13"/>
+      <w:commentRangeEnd w:id="11"/>
+      <w:r>
+        <w:commentReference w:id="11"/>
       </w:r>
       <w:r>
         <w:rPr>
@@ -5685,7 +5942,7 @@
       </w:pPr>
       <w:r>
         <w:drawing>
-          <wp:anchor behindDoc="0" distT="0" distB="0" distL="0" distR="0" simplePos="0" locked="0" layoutInCell="1" allowOverlap="1" relativeHeight="3">
+          <wp:anchor behindDoc="0" distT="0" distB="0" distL="0" distR="0" simplePos="0" locked="0" layoutInCell="1" allowOverlap="1" relativeHeight="2">
             <wp:simplePos x="0" y="0"/>
             <wp:positionH relativeFrom="column">
               <wp:align>center</wp:align>
@@ -5768,7 +6025,7 @@
           <w:b/>
         </w:rPr>
         <w:drawing>
-          <wp:anchor behindDoc="0" distT="0" distB="0" distL="0" distR="0" simplePos="0" locked="0" layoutInCell="1" allowOverlap="1" relativeHeight="4">
+          <wp:anchor behindDoc="0" distT="0" distB="0" distL="0" distR="0" simplePos="0" locked="0" layoutInCell="1" allowOverlap="1" relativeHeight="3">
             <wp:simplePos x="0" y="0"/>
             <wp:positionH relativeFrom="column">
               <wp:posOffset>-63500</wp:posOffset>
@@ -5890,7 +6147,7 @@
       </w:pPr>
       <w:r>
         <w:drawing>
-          <wp:anchor behindDoc="0" distT="0" distB="0" distL="0" distR="0" simplePos="0" locked="0" layoutInCell="1" allowOverlap="1" relativeHeight="5">
+          <wp:anchor behindDoc="0" distT="0" distB="0" distL="0" distR="0" simplePos="0" locked="0" layoutInCell="1" allowOverlap="1" relativeHeight="4">
             <wp:simplePos x="0" y="0"/>
             <wp:positionH relativeFrom="column">
               <wp:align>center</wp:align>
@@ -5974,7 +6231,7 @@
       </w:pPr>
       <w:r>
         <w:drawing>
-          <wp:anchor behindDoc="0" distT="0" distB="0" distL="0" distR="0" simplePos="0" locked="0" layoutInCell="1" allowOverlap="1" relativeHeight="9">
+          <wp:anchor behindDoc="0" distT="0" distB="0" distL="0" distR="0" simplePos="0" locked="0" layoutInCell="1" allowOverlap="1" relativeHeight="5">
             <wp:simplePos x="0" y="0"/>
             <wp:positionH relativeFrom="column">
               <wp:align>center</wp:align>
@@ -6090,7 +6347,7 @@
       <w:r>
         <w:rPr/>
         <w:drawing>
-          <wp:anchor behindDoc="0" distT="0" distB="0" distL="0" distR="0" simplePos="0" locked="0" layoutInCell="1" allowOverlap="1" relativeHeight="2">
+          <wp:anchor behindDoc="0" distT="0" distB="0" distL="0" distR="0" simplePos="0" locked="0" layoutInCell="1" allowOverlap="1" relativeHeight="6">
             <wp:simplePos x="0" y="0"/>
             <wp:positionH relativeFrom="column">
               <wp:align>center</wp:align>
@@ -6237,7 +6494,7 @@
             <wp:positionV relativeFrom="paragraph">
               <wp:posOffset>635</wp:posOffset>
             </wp:positionV>
-            <wp:extent cx="5801995" cy="5801995"/>
+            <wp:extent cx="5547995" cy="5547995"/>
             <wp:effectExtent l="0" t="0" r="0" b="0"/>
             <wp:wrapSquare wrapText="largest"/>
             <wp:docPr id="6" name="Image5" descr=""/>
@@ -6262,7 +6519,7 @@
                   <pic:spPr bwMode="auto">
                     <a:xfrm>
                       <a:off x="0" y="0"/>
-                      <a:ext cx="5801995" cy="5801995"/>
+                      <a:ext cx="5547995" cy="5547995"/>
                     </a:xfrm>
                     <a:prstGeom prst="rect">
                       <a:avLst/>
@@ -6390,7 +6647,7 @@
       <w:r>
         <w:rPr/>
         <w:drawing>
-          <wp:anchor behindDoc="0" distT="0" distB="0" distL="0" distR="0" simplePos="0" locked="0" layoutInCell="1" allowOverlap="1" relativeHeight="6">
+          <wp:anchor behindDoc="0" distT="0" distB="0" distL="0" distR="0" simplePos="0" locked="0" layoutInCell="1" allowOverlap="1" relativeHeight="8">
             <wp:simplePos x="0" y="0"/>
             <wp:positionH relativeFrom="column">
               <wp:align>center</wp:align>
@@ -6398,7 +6655,7 @@
             <wp:positionV relativeFrom="paragraph">
               <wp:posOffset>635</wp:posOffset>
             </wp:positionV>
-            <wp:extent cx="5271135" cy="5466080"/>
+            <wp:extent cx="5135245" cy="5135245"/>
             <wp:effectExtent l="0" t="0" r="0" b="0"/>
             <wp:wrapSquare wrapText="largest"/>
             <wp:docPr id="7" name="Image4" descr=""/>
@@ -6423,7 +6680,7 @@
                   <pic:spPr bwMode="auto">
                     <a:xfrm>
                       <a:off x="0" y="0"/>
-                      <a:ext cx="5271135" cy="5466080"/>
+                      <a:ext cx="5135245" cy="5135245"/>
                     </a:xfrm>
                     <a:prstGeom prst="rect">
                       <a:avLst/>
@@ -6843,10 +7100,18 @@
       <w:r>
         <w:rPr/>
         <w:drawing>
-          <wp:inline distT="0" distB="0" distL="0" distR="0">
-            <wp:extent cx="5010785" cy="5961380"/>
+          <wp:anchor behindDoc="0" distT="0" distB="0" distL="0" distR="0" simplePos="0" locked="0" layoutInCell="1" allowOverlap="1" relativeHeight="9">
+            <wp:simplePos x="0" y="0"/>
+            <wp:positionH relativeFrom="column">
+              <wp:align>center</wp:align>
+            </wp:positionH>
+            <wp:positionV relativeFrom="paragraph">
+              <wp:posOffset>635</wp:posOffset>
+            </wp:positionV>
+            <wp:extent cx="6120130" cy="4413250"/>
             <wp:effectExtent l="0" t="0" r="0" b="0"/>
-            <wp:docPr id="8" name="image6.png" descr=""/>
+            <wp:wrapSquare wrapText="largest"/>
+            <wp:docPr id="8" name="Image8" descr=""/>
             <wp:cNvGraphicFramePr>
               <a:graphicFrameLocks xmlns:a="http://schemas.openxmlformats.org/drawingml/2006/main" noChangeAspect="1"/>
             </wp:cNvGraphicFramePr>
@@ -6854,7 +7119,7 @@
               <a:graphicData uri="http://schemas.openxmlformats.org/drawingml/2006/picture">
                 <pic:pic xmlns:pic="http://schemas.openxmlformats.org/drawingml/2006/picture">
                   <pic:nvPicPr>
-                    <pic:cNvPr id="8" name="image6.png" descr=""/>
+                    <pic:cNvPr id="8" name="Image8" descr=""/>
                     <pic:cNvPicPr>
                       <a:picLocks noChangeAspect="1" noChangeArrowheads="1"/>
                     </pic:cNvPicPr>
@@ -6868,7 +7133,7 @@
                   <pic:spPr bwMode="auto">
                     <a:xfrm>
                       <a:off x="0" y="0"/>
-                      <a:ext cx="5010785" cy="5961380"/>
+                      <a:ext cx="6120130" cy="4413250"/>
                     </a:xfrm>
                     <a:prstGeom prst="rect">
                       <a:avLst/>
@@ -6877,7 +7142,7 @@
                 </pic:pic>
               </a:graphicData>
             </a:graphic>
-          </wp:inline>
+          </wp:anchor>
         </w:drawing>
       </w:r>
     </w:p>
@@ -6907,29 +7172,40 @@
         <w:rPr>
           <w:b/>
           <w:i/>
+          <w:color w:val="CE181E"/>
+          <w:rPrChange w:id="0" w:author="Unknown Author" w:date="2020-01-20T12:12:35Z"/>
         </w:rPr>
         <w:t>Eimeria </w:t>
       </w:r>
       <w:r>
         <w:rPr>
           <w:b/>
+          <w:color w:val="CE181E"/>
+          <w:rPrChange w:id="0" w:author="Unknown Author" w:date="2020-01-20T12:12:35Z"/>
         </w:rPr>
         <w:t xml:space="preserve">species. </w:t>
       </w:r>
       <w:r>
-        <w:rPr/>
+        <w:rPr>
+          <w:color w:val="CE181E"/>
+          <w:rPrChange w:id="0" w:author="Unknown Author" w:date="2020-01-20T12:12:35Z"/>
+        </w:rPr>
         <w:t xml:space="preserve">Smaller points represent individual mice, while larger points figure the mean for a given (host strain-parasite isolate) group. Linear regression of tolerance by resistance are shown for both parasite species. Resistance index measured as </w:t>
       </w:r>
       <w:r>
         <w:rPr>
           <w:rFonts w:eastAsia="Century Schoolbook" w:cs="Century Schoolbook" w:ascii="Century Schoolbook" w:hAnsi="Century Schoolbook"/>
           <w:i/>
+          <w:color w:val="CE181E"/>
+          <w:rPrChange w:id="0" w:author="Unknown Author" w:date="2020-01-20T12:12:35Z"/>
         </w:rPr>
         <w:t>(- maximum number of oocysts per mouse gram + 300000) / 300000</w:t>
       </w:r>
       <w:r>
         <w:rPr>
           <w:rFonts w:eastAsia="Century Schoolbook" w:cs="Century Schoolbook" w:ascii="Century Schoolbook" w:hAnsi="Century Schoolbook"/>
+          <w:color w:val="CE181E"/>
+          <w:rPrChange w:id="0" w:author="Unknown Author" w:date="2020-01-20T12:12:35Z"/>
         </w:rPr>
         <w:t>, Tolerance index measured as</w:t>
       </w:r>
@@ -6937,6 +7213,8 @@
         <w:rPr>
           <w:rFonts w:eastAsia="Century Schoolbook" w:cs="Century Schoolbook" w:ascii="Century Schoolbook" w:hAnsi="Century Schoolbook"/>
           <w:i/>
+          <w:color w:val="CE181E"/>
+          <w:rPrChange w:id="0" w:author="Unknown Author" w:date="2020-01-20T12:12:35Z"/>
         </w:rPr>
         <w:t xml:space="preserve"> (log10(maximum relative weight loss / maximum number of oocysts per mouse gram + 1e-8) / -8</w:t>
       </w:r>
@@ -8580,6 +8858,27 @@
       <w:r>
         <w:rPr/>
         <w:t>. Springer-Verlag, New York.</w:t>
+      </w:r>
+    </w:p>
+    <w:p>
+      <w:pPr>
+        <w:sectPr>
+          <w:type w:val="continuous"/>
+          <w:pgSz w:w="11906" w:h="16838"/>
+          <w:pgMar w:left="1134" w:right="1134" w:header="0" w:top="1134" w:footer="0" w:bottom="1134" w:gutter="0"/>
+          <w:formProt w:val="false"/>
+          <w:textDirection w:val="lrTb"/>
+          <w:docGrid w:type="default" w:linePitch="100" w:charSpace="0"/>
+        </w:sectPr>
+      </w:pPr>
+    </w:p>
+    <w:p>
+      <w:pPr>
+        <w:pStyle w:val="Normal"/>
+        <w:rPr/>
+      </w:pPr>
+      <w:r>
+        <w:rPr/>
       </w:r>
     </w:p>
     <w:p>
@@ -8651,147 +8950,11 @@
 
 <file path=word/comments.xml><?xml version="1.0" encoding="utf-8"?>
 <w:comments xmlns:o="urn:schemas-microsoft-com:office:office" xmlns:r="http://schemas.openxmlformats.org/officeDocument/2006/relationships" xmlns:v="urn:schemas-microsoft-com:vml" xmlns:w="http://schemas.openxmlformats.org/wordprocessingml/2006/main" xmlns:w10="urn:schemas-microsoft-com:office:word" xmlns:wp="http://schemas.openxmlformats.org/drawingml/2006/wordprocessingDrawing" xmlns:wps="http://schemas.microsoft.com/office/word/2010/wordprocessingShape" xmlns:wpg="http://schemas.microsoft.com/office/word/2010/wordprocessingGroup" xmlns:mc="http://schemas.openxmlformats.org/markup-compatibility/2006" xmlns:wp14="http://schemas.microsoft.com/office/word/2010/wordprocessingDrawing" xmlns:w14="http://schemas.microsoft.com/office/word/2010/wordml" mc:Ignorable="w14 wp14">
-  <w:comment w:id="0" w:author="Jaroslav Piálek" w:date="2020-01-16T18:26:00Z" w:initials="JP">
-    <w:p>
-      <w:r>
-        <w:rPr>
-          <w:rFonts w:ascii="Liberation Serif" w:hAnsi="Liberation Serif" w:eastAsia="DejaVu Sans" w:cs="DejaVu Sans"/>
-          <w:kern w:val="0"/>
-          <w:lang w:val="en-US" w:eastAsia="en-US" w:bidi="en-US"/>
-        </w:rPr>
-        <w:t>I miss here any reasoning why to do the following study. – A bridge?</w:t>
-      </w:r>
-    </w:p>
-  </w:comment>
-  <w:comment w:id="1" w:author="Jaroslav Piálek" w:date="2020-01-16T18:28:00Z" w:initials="JP">
-    <w:p>
-      <w:r>
-        <w:rPr>
-          <w:rFonts w:ascii="Liberation Serif" w:hAnsi="Liberation Serif" w:eastAsia="DejaVu Sans" w:cs="DejaVu Sans"/>
-          <w:kern w:val="0"/>
-          <w:lang w:val="en-US" w:eastAsia="en-US" w:bidi="en-US"/>
-        </w:rPr>
-        <w:t xml:space="preserve">I do not understand what this para wants to say. What is the take-home message? </w:t>
-      </w:r>
-    </w:p>
-  </w:comment>
-  <w:comment w:id="2" w:author="Jaroslav Piálek" w:date="2020-01-16T18:31:00Z" w:initials="JP">
-    <w:p>
-      <w:r>
-        <w:rPr>
-          <w:rFonts w:ascii="Liberation Serif" w:hAnsi="Liberation Serif" w:eastAsia="DejaVu Sans" w:cs="DejaVu Sans"/>
-          <w:kern w:val="0"/>
-          <w:lang w:val="en-US" w:eastAsia="en-US" w:bidi="en-US"/>
-        </w:rPr>
-        <w:t>Generally this para is difficult to follow for me. You start with mice, than you switch to costs of immune response, and finish with resistance only.</w:t>
-      </w:r>
-    </w:p>
-    <w:p>
-      <w:r>
-        <w:rPr>
-          <w:rFonts w:ascii="Liberation Serif" w:hAnsi="Liberation Serif" w:eastAsia="DejaVu Sans" w:cs="DejaVu Sans"/>
-          <w:kern w:val="0"/>
-          <w:lang w:val="en-US" w:eastAsia="en-US" w:bidi="en-US"/>
-        </w:rPr>
-        <w:t>I miss clear logics linking info in the first and 3</w:t>
-      </w:r>
-      <w:r>
-        <w:rPr>
-          <w:rFonts w:ascii="Liberation Serif" w:hAnsi="Liberation Serif" w:eastAsia="DejaVu Sans" w:cs="DejaVu Sans"/>
-          <w:kern w:val="0"/>
-          <w:vertAlign w:val="superscript"/>
-          <w:lang w:val="en-US" w:eastAsia="en-US" w:bidi="en-US"/>
-        </w:rPr>
-        <w:t>rd</w:t>
-      </w:r>
-      <w:r>
-        <w:rPr>
-          <w:rFonts w:ascii="Liberation Serif" w:hAnsi="Liberation Serif" w:eastAsia="DejaVu Sans" w:cs="DejaVu Sans"/>
-          <w:kern w:val="0"/>
-          <w:lang w:val="en-US" w:eastAsia="en-US" w:bidi="en-US"/>
-        </w:rPr>
-        <w:t xml:space="preserve"> para. </w:t>
-      </w:r>
-    </w:p>
-    <w:p>
-      <w:r>
-        <w:rPr>
-          <w:rFonts w:ascii="Liberation Serif" w:hAnsi="Liberation Serif" w:eastAsia="DejaVu Sans" w:cs="DejaVu Sans"/>
-          <w:kern w:val="0"/>
-          <w:lang w:val="en-US" w:eastAsia="en-US" w:bidi="en-US"/>
-        </w:rPr>
-        <w:t xml:space="preserve">Something like </w:t>
-      </w:r>
-    </w:p>
-    <w:p>
-      <w:r>
-        <w:rPr>
-          <w:rFonts w:ascii="Liberation Serif" w:hAnsi="Liberation Serif" w:eastAsia="DejaVu Sans" w:cs="DejaVu Sans"/>
-          <w:kern w:val="0"/>
-          <w:lang w:bidi="en-US" w:val="en-US" w:eastAsia="en-US"/>
-        </w:rPr>
-        <w:t xml:space="preserve">Both resistance and tolerance might be shaped by co-evolutionary host-parasite history. When in isolation coevolving systems meet, the newly generated variation can result in novel interplay in immunological responses. For example, two European house mouse subspecies, whose genomes diverged some 0.5 mil ago, are known to harbor different lineages of </w:t>
-      </w:r>
-      <w:r>
-        <w:rPr>
-          <w:rFonts w:ascii="Liberation Serif" w:hAnsi="Liberation Serif" w:eastAsia="DejaVu Sans" w:cs="DejaVu Sans"/>
-          <w:i/>
-          <w:kern w:val="0"/>
-          <w:lang w:bidi="en-US" w:val="en-US" w:eastAsia="en-US"/>
-        </w:rPr>
-        <w:t>Cryptosporidium tyzzeri</w:t>
-      </w:r>
-      <w:r>
-        <w:rPr>
-          <w:rFonts w:ascii="Liberation Serif" w:hAnsi="Liberation Serif" w:eastAsia="DejaVu Sans" w:cs="DejaVu Sans"/>
-          <w:kern w:val="0"/>
-          <w:lang w:bidi="en-US" w:val="en-US" w:eastAsia="en-US"/>
-        </w:rPr>
-        <w:t xml:space="preserve"> (Kváč et al. 2013). </w:t>
-      </w:r>
-      <w:r>
-        <w:rPr>
-          <w:rFonts w:ascii="Liberation Serif" w:hAnsi="Liberation Serif" w:eastAsia="DejaVu Sans" w:cs="DejaVu Sans"/>
-          <w:bCs/>
-          <w:color w:val="000000"/>
-          <w:kern w:val="0"/>
-          <w:sz w:val="24"/>
-          <w:lang w:bidi="en-US" w:eastAsia="en-US" w:val="en-GB"/>
-        </w:rPr>
-        <w:t xml:space="preserve">Hybrids between two mouse subspecies </w:t>
-      </w:r>
-      <w:r>
-        <w:rPr>
-          <w:rFonts w:ascii="Liberation Serif" w:hAnsi="Liberation Serif" w:eastAsia="DejaVu Sans" w:cs="DejaVu Sans"/>
-          <w:bCs/>
-          <w:i/>
-          <w:color w:val="000000"/>
-          <w:kern w:val="0"/>
-          <w:sz w:val="24"/>
-          <w:lang w:bidi="en-US" w:eastAsia="en-US" w:val="en-GB"/>
-        </w:rPr>
-        <w:t xml:space="preserve">Mus musculus </w:t>
-      </w:r>
-      <w:r>
-        <w:rPr>
-          <w:rFonts w:ascii="Liberation Serif" w:hAnsi="Liberation Serif" w:eastAsia="DejaVu Sans" w:cs="DejaVu Sans"/>
-          <w:bCs/>
-          <w:i/>
-          <w:iCs/>
-          <w:color w:val="000000"/>
-          <w:kern w:val="0"/>
-          <w:sz w:val="24"/>
-          <w:lang w:bidi="en-US" w:eastAsia="en-US" w:val="en-GB"/>
-        </w:rPr>
-        <w:t>muscu…</w:t>
-      </w:r>
-    </w:p>
-  </w:comment>
-  <w:comment w:id="3" w:author="Unknown Author" w:date="2020-01-17T14:56:30Z" w:initials="">
-    <w:p>
-      <w:r>
-        <w:rPr>
-          <w:rFonts w:eastAsia="SimSun" w:cs="Mangal" w:ascii="Liberation Serif" w:hAnsi="Liberation Serif"/>
+  <w:comment w:id="0" w:author="Unknown Author" w:date="2020-01-17T14:56:30Z" w:initials="">
+    <w:p>
+      <w:r>
+        <w:rPr>
+          <w:rFonts w:cs="Mangal" w:ascii="Liberation Serif" w:hAnsi="Liberation Serif" w:eastAsia="SimSun"/>
           <w:b w:val="false"/>
           <w:bCs w:val="false"/>
           <w:i w:val="false"/>
@@ -8810,17 +8973,18 @@
           <w:kern w:val="2"/>
           <w:position w:val="0"/>
           <w:sz w:val="20"/>
+          <w:sz w:val="20"/>
           <w:szCs w:val="24"/>
           <w:u w:val="none"/>
           <w:vertAlign w:val="baseline"/>
           <w:em w:val="none"/>
-          <w:lang w:bidi="hi-IN" w:eastAsia="zh-CN" w:val="en-GB"/>
+          <w:lang w:val="en-GB" w:bidi="hi-IN" w:eastAsia="zh-CN"/>
         </w:rPr>
         <w:t>Lead to?</w:t>
       </w:r>
     </w:p>
   </w:comment>
-  <w:comment w:id="4" w:author="Jaroslav Piálek" w:date="2020-01-16T18:45:00Z" w:initials="JP">
+  <w:comment w:id="1" w:author="Jaroslav Piálek" w:date="2020-01-16T18:31:00Z" w:initials="JP">
     <w:p>
       <w:r>
         <w:rPr>
@@ -8828,11 +8992,123 @@
           <w:kern w:val="0"/>
           <w:lang w:val="en-US" w:eastAsia="en-US" w:bidi="en-US"/>
         </w:rPr>
+        <w:t>Generally this para is difficult to follow for me. You start with mice, than you switch to costs of immune response, and finish with resistance only.</w:t>
+      </w:r>
+    </w:p>
+    <w:p>
+      <w:r>
+        <w:rPr>
+          <w:rFonts w:ascii="Liberation Serif" w:hAnsi="Liberation Serif" w:eastAsia="DejaVu Sans" w:cs="DejaVu Sans"/>
+          <w:kern w:val="0"/>
+          <w:lang w:val="en-US" w:eastAsia="en-US" w:bidi="en-US"/>
+        </w:rPr>
+        <w:t>I miss clear logics linking info in the first and 3</w:t>
+      </w:r>
+      <w:r>
+        <w:rPr>
+          <w:rFonts w:ascii="Liberation Serif" w:hAnsi="Liberation Serif" w:eastAsia="DejaVu Sans" w:cs="DejaVu Sans"/>
+          <w:kern w:val="0"/>
+          <w:vertAlign w:val="superscript"/>
+          <w:lang w:val="en-US" w:eastAsia="en-US" w:bidi="en-US"/>
+        </w:rPr>
+        <w:t>rd</w:t>
+      </w:r>
+      <w:r>
+        <w:rPr>
+          <w:rFonts w:ascii="Liberation Serif" w:hAnsi="Liberation Serif" w:eastAsia="DejaVu Sans" w:cs="DejaVu Sans"/>
+          <w:kern w:val="0"/>
+          <w:lang w:val="en-US" w:eastAsia="en-US" w:bidi="en-US"/>
+        </w:rPr>
+        <w:t xml:space="preserve"> para. </w:t>
+      </w:r>
+    </w:p>
+    <w:p>
+      <w:r>
+        <w:rPr>
+          <w:rFonts w:ascii="Liberation Serif" w:hAnsi="Liberation Serif" w:eastAsia="DejaVu Sans" w:cs="DejaVu Sans"/>
+          <w:kern w:val="0"/>
+          <w:lang w:val="en-US" w:eastAsia="en-US" w:bidi="en-US"/>
+        </w:rPr>
+        <w:t xml:space="preserve">Something like </w:t>
+      </w:r>
+    </w:p>
+    <w:p>
+      <w:r>
+        <w:rPr>
+          <w:rFonts w:ascii="Liberation Serif" w:hAnsi="Liberation Serif" w:eastAsia="DejaVu Sans" w:cs="DejaVu Sans"/>
+          <w:kern w:val="0"/>
+          <w:lang w:bidi="en-US" w:val="en-US" w:eastAsia="en-US"/>
+        </w:rPr>
+        <w:t xml:space="preserve">Both resistance and tolerance might be shaped by co-evolutionary host-parasite history. When in isolation coevolving systems meet, the newly generated variation can result in novel interplay in immunological responses. For example, two European house mouse subspecies, whose genomes diverged some 0.5 mil ago, are known to harbor different lineages of </w:t>
+      </w:r>
+      <w:r>
+        <w:rPr>
+          <w:rFonts w:ascii="Liberation Serif" w:hAnsi="Liberation Serif" w:eastAsia="DejaVu Sans" w:cs="DejaVu Sans"/>
+          <w:i/>
+          <w:kern w:val="0"/>
+          <w:lang w:bidi="en-US" w:val="en-US" w:eastAsia="en-US"/>
+        </w:rPr>
+        <w:t>Cryptosporidium tyzzeri</w:t>
+      </w:r>
+      <w:r>
+        <w:rPr>
+          <w:rFonts w:ascii="Liberation Serif" w:hAnsi="Liberation Serif" w:eastAsia="DejaVu Sans" w:cs="DejaVu Sans"/>
+          <w:kern w:val="0"/>
+          <w:lang w:bidi="en-US" w:val="en-US" w:eastAsia="en-US"/>
+        </w:rPr>
+        <w:t xml:space="preserve"> (Kváč et al. 2013). </w:t>
+      </w:r>
+      <w:r>
+        <w:rPr>
+          <w:rFonts w:ascii="Liberation Serif" w:hAnsi="Liberation Serif" w:eastAsia="DejaVu Sans" w:cs="DejaVu Sans"/>
+          <w:bCs/>
+          <w:color w:val="000000"/>
+          <w:kern w:val="0"/>
+          <w:sz w:val="24"/>
+          <w:lang w:bidi="en-US" w:eastAsia="en-US" w:val="en-GB"/>
+        </w:rPr>
+        <w:t xml:space="preserve">Hybrids between two mouse subspecies </w:t>
+      </w:r>
+      <w:r>
+        <w:rPr>
+          <w:rFonts w:ascii="Liberation Serif" w:hAnsi="Liberation Serif" w:eastAsia="DejaVu Sans" w:cs="DejaVu Sans"/>
+          <w:bCs/>
+          <w:i/>
+          <w:color w:val="000000"/>
+          <w:kern w:val="0"/>
+          <w:sz w:val="24"/>
+          <w:lang w:bidi="en-US" w:eastAsia="en-US" w:val="en-GB"/>
+        </w:rPr>
+        <w:t xml:space="preserve">Mus musculus </w:t>
+      </w:r>
+      <w:r>
+        <w:rPr>
+          <w:rFonts w:ascii="Liberation Serif" w:hAnsi="Liberation Serif" w:eastAsia="DejaVu Sans" w:cs="DejaVu Sans"/>
+          <w:bCs/>
+          <w:i/>
+          <w:iCs/>
+          <w:color w:val="000000"/>
+          <w:kern w:val="0"/>
+          <w:sz w:val="24"/>
+          <w:lang w:bidi="en-US" w:eastAsia="en-US" w:val="en-GB"/>
+        </w:rPr>
+        <w:t>muscu…</w:t>
+      </w:r>
+    </w:p>
+  </w:comment>
+  <w:comment w:id="2" w:author="Jaroslav Piálek" w:date="2020-01-16T18:45:00Z" w:initials="JP">
+    <w:p>
+      <w:r>
+        <w:rPr>
+          <w:rFonts w:ascii="Liberation Serif" w:hAnsi="Liberation Serif" w:eastAsia="DejaVu Sans" w:cs="DejaVu Sans"/>
+          <w:kern w:val="0"/>
+          <w:lang w:val="en-US" w:eastAsia="en-US" w:bidi="en-US"/>
+        </w:rPr>
         <w:t>Did you study all protozoan parasites to know which of them was the most prevalent?</w:t>
       </w:r>
     </w:p>
   </w:comment>
-  <w:comment w:id="5" w:author="Unknown Author" w:date="2020-01-07T19:55:00Z" w:initials="">
+  <w:comment w:id="3" w:author="Unknown Author" w:date="2020-01-07T19:55:00Z" w:initials="">
     <w:p>
       <w:r>
         <w:rPr>
@@ -8845,11 +9121,11 @@
       </w:r>
     </w:p>
   </w:comment>
-  <w:comment w:id="6" w:author="Unknown Author" w:date="2020-01-17T17:26:02Z" w:initials="">
-    <w:p>
-      <w:r>
-        <w:rPr>
-          <w:rFonts w:eastAsia="SimSun" w:cs="Mangal" w:ascii="Liberation Serif" w:hAnsi="Liberation Serif"/>
+  <w:comment w:id="4" w:author="Unknown Author" w:date="2020-01-17T17:26:02Z" w:initials="">
+    <w:p>
+      <w:r>
+        <w:rPr>
+          <w:rFonts w:cs="Mangal" w:ascii="Liberation Serif" w:hAnsi="Liberation Serif" w:eastAsia="SimSun"/>
           <w:b w:val="false"/>
           <w:bCs w:val="false"/>
           <w:i w:val="false"/>
@@ -8868,21 +9144,22 @@
           <w:kern w:val="2"/>
           <w:position w:val="0"/>
           <w:sz w:val="20"/>
+          <w:sz w:val="20"/>
           <w:szCs w:val="24"/>
           <w:u w:val="none"/>
           <w:vertAlign w:val="baseline"/>
           <w:em w:val="none"/>
-          <w:lang w:bidi="hi-IN" w:eastAsia="zh-CN" w:val="en-US"/>
+          <w:lang w:val="en-US" w:bidi="hi-IN" w:eastAsia="zh-CN"/>
         </w:rPr>
         <w:t>Change for OPG</w:t>
       </w:r>
     </w:p>
   </w:comment>
-  <w:comment w:id="7" w:author="Unknown Author" w:date="2020-01-17T17:26:22Z" w:initials="">
-    <w:p>
-      <w:r>
-        <w:rPr>
-          <w:rFonts w:eastAsia="SimSun" w:cs="Mangal" w:ascii="Liberation Serif" w:hAnsi="Liberation Serif"/>
+  <w:comment w:id="5" w:author="Unknown Author" w:date="2020-01-17T17:26:22Z" w:initials="">
+    <w:p>
+      <w:r>
+        <w:rPr>
+          <w:rFonts w:cs="Mangal" w:ascii="Liberation Serif" w:hAnsi="Liberation Serif" w:eastAsia="SimSun"/>
           <w:b w:val="false"/>
           <w:bCs w:val="false"/>
           <w:i w:val="false"/>
@@ -8901,17 +9178,18 @@
           <w:kern w:val="2"/>
           <w:position w:val="0"/>
           <w:sz w:val="20"/>
+          <w:sz w:val="20"/>
           <w:szCs w:val="24"/>
           <w:u w:val="none"/>
           <w:vertAlign w:val="baseline"/>
           <w:em w:val="none"/>
-          <w:lang w:bidi="hi-IN" w:eastAsia="zh-CN" w:val="en-US"/>
+          <w:lang w:val="en-US" w:bidi="hi-IN" w:eastAsia="zh-CN"/>
         </w:rPr>
         <w:t>recalculate</w:t>
       </w:r>
     </w:p>
   </w:comment>
-  <w:comment w:id="8" w:author="Jaroslav Piálek" w:date="2020-01-16T18:57:00Z" w:initials="JP">
+  <w:comment w:id="6" w:author="Jaroslav Piálek" w:date="2020-01-16T18:57:00Z" w:initials="JP">
     <w:p>
       <w:r>
         <w:rPr>
@@ -8931,11 +9209,11 @@
       </w:r>
     </w:p>
   </w:comment>
-  <w:comment w:id="9" w:author="Unknown Author" w:date="2020-01-17T17:26:59Z" w:initials="">
-    <w:p>
-      <w:r>
-        <w:rPr>
-          <w:rFonts w:eastAsia="SimSun" w:cs="Mangal" w:ascii="Liberation Serif" w:hAnsi="Liberation Serif"/>
+  <w:comment w:id="7" w:author="Unknown Author" w:date="2020-01-17T17:26:59Z" w:initials="">
+    <w:p>
+      <w:r>
+        <w:rPr>
+          <w:rFonts w:cs="Mangal" w:ascii="Liberation Serif" w:hAnsi="Liberation Serif" w:eastAsia="SimSun"/>
           <w:b w:val="false"/>
           <w:bCs w:val="false"/>
           <w:i w:val="false"/>
@@ -8954,21 +9232,22 @@
           <w:kern w:val="2"/>
           <w:position w:val="0"/>
           <w:sz w:val="20"/>
+          <w:sz w:val="20"/>
           <w:szCs w:val="24"/>
           <w:u w:val="none"/>
           <w:vertAlign w:val="baseline"/>
           <w:em w:val="none"/>
-          <w:lang w:bidi="hi-IN" w:eastAsia="zh-CN" w:val="en-US"/>
+          <w:lang w:val="en-US" w:bidi="hi-IN" w:eastAsia="zh-CN"/>
         </w:rPr>
         <w:t>correct</w:t>
       </w:r>
     </w:p>
   </w:comment>
-  <w:comment w:id="10" w:author="Unknown Author" w:date="2020-01-17T17:29:13Z" w:initials="">
-    <w:p>
-      <w:r>
-        <w:rPr>
-          <w:rFonts w:eastAsia="SimSun" w:cs="Mangal" w:ascii="Liberation Serif" w:hAnsi="Liberation Serif"/>
+  <w:comment w:id="8" w:author="Unknown Author" w:date="2020-01-17T17:29:13Z" w:initials="">
+    <w:p>
+      <w:r>
+        <w:rPr>
+          <w:rFonts w:cs="Mangal" w:ascii="Liberation Serif" w:hAnsi="Liberation Serif" w:eastAsia="SimSun"/>
           <w:b w:val="false"/>
           <w:bCs w:val="false"/>
           <w:i w:val="false"/>
@@ -8987,21 +9266,22 @@
           <w:kern w:val="2"/>
           <w:position w:val="0"/>
           <w:sz w:val="20"/>
+          <w:sz w:val="20"/>
           <w:szCs w:val="24"/>
           <w:u w:val="none"/>
           <w:vertAlign w:val="baseline"/>
           <w:em w:val="none"/>
-          <w:lang w:bidi="hi-IN" w:eastAsia="zh-CN" w:val="en-US"/>
+          <w:lang w:val="en-US" w:bidi="hi-IN" w:eastAsia="zh-CN"/>
         </w:rPr>
         <w:t>check</w:t>
       </w:r>
     </w:p>
   </w:comment>
-  <w:comment w:id="11" w:author="Unknown Author" w:date="2020-01-17T17:29:20Z" w:initials="">
-    <w:p>
-      <w:r>
-        <w:rPr>
-          <w:rFonts w:eastAsia="SimSun" w:cs="Mangal" w:ascii="Liberation Serif" w:hAnsi="Liberation Serif"/>
+  <w:comment w:id="9" w:author="Unknown Author" w:date="2020-01-17T17:29:20Z" w:initials="">
+    <w:p>
+      <w:r>
+        <w:rPr>
+          <w:rFonts w:cs="Mangal" w:ascii="Liberation Serif" w:hAnsi="Liberation Serif" w:eastAsia="SimSun"/>
           <w:b w:val="false"/>
           <w:bCs w:val="false"/>
           <w:i w:val="false"/>
@@ -9020,17 +9300,18 @@
           <w:kern w:val="2"/>
           <w:position w:val="0"/>
           <w:sz w:val="20"/>
+          <w:sz w:val="20"/>
           <w:szCs w:val="24"/>
           <w:u w:val="none"/>
           <w:vertAlign w:val="baseline"/>
           <w:em w:val="none"/>
-          <w:lang w:bidi="hi-IN" w:eastAsia="zh-CN" w:val="en-US"/>
+          <w:lang w:val="en-US" w:bidi="hi-IN" w:eastAsia="zh-CN"/>
         </w:rPr>
         <w:t>check</w:t>
       </w:r>
     </w:p>
   </w:comment>
-  <w:comment w:id="12" w:author="Jaroslav Piálek" w:date="2020-01-16T18:58:00Z" w:initials="JP">
+  <w:comment w:id="10" w:author="Jaroslav Piálek" w:date="2020-01-16T18:58:00Z" w:initials="JP">
     <w:p>
       <w:r>
         <w:rPr>
@@ -9042,7 +9323,7 @@
       </w:r>
     </w:p>
   </w:comment>
-  <w:comment w:id="13" w:author="Jaroslav Piálek" w:date="2020-01-16T19:00:00Z" w:initials="JP">
+  <w:comment w:id="11" w:author="Jaroslav Piálek" w:date="2020-01-16T19:00:00Z" w:initials="JP">
     <w:p>
       <w:r>
         <w:rPr>
@@ -9707,6 +9988,26 @@
     <w:qFormat/>
     <w:rPr/>
   </w:style>
+  <w:style w:type="character" w:styleId="ListLabel7">
+    <w:name w:val="ListLabel 7"/>
+    <w:qFormat/>
+    <w:rPr>
+      <w:color w:val="auto"/>
+      <w:u w:val="none"/>
+    </w:rPr>
+  </w:style>
+  <w:style w:type="character" w:styleId="ListLabel8">
+    <w:name w:val="ListLabel 8"/>
+    <w:qFormat/>
+    <w:rPr/>
+  </w:style>
+  <w:style w:type="character" w:styleId="ListLabel9">
+    <w:name w:val="ListLabel 9"/>
+    <w:qFormat/>
+    <w:rPr>
+      <w:iCs/>
+    </w:rPr>
+  </w:style>
   <w:style w:type="paragraph" w:styleId="Heading" w:customStyle="1">
     <w:name w:val="Heading"/>
     <w:basedOn w:val="Normal"/>

</xml_diff>